<commit_message>
Created new test set
</commit_message>
<xml_diff>
--- a/Documents/Testing/TestDocuments/test-description-g3.docx
+++ b/Documents/Testing/TestDocuments/test-description-g3.docx
@@ -1,6 +1,6 @@
 
 <file path=word/document.xml><?xml version="1.0" encoding="utf-8"?>
-<w:document xmlns:wpc="http://schemas.microsoft.com/office/word/2010/wordprocessingCanvas" xmlns:cx="http://schemas.microsoft.com/office/drawing/2014/chartex" xmlns:cx1="http://schemas.microsoft.com/office/drawing/2015/9/8/chartex" xmlns:cx2="http://schemas.microsoft.com/office/drawing/2015/10/21/chartex" xmlns:cx3="http://schemas.microsoft.com/office/drawing/2016/5/9/chartex" xmlns:cx4="http://schemas.microsoft.com/office/drawing/2016/5/10/chartex" xmlns:cx5="http://schemas.microsoft.com/office/drawing/2016/5/11/chartex" xmlns:cx6="http://schemas.microsoft.com/office/drawing/2016/5/12/chartex" xmlns:cx7="http://schemas.microsoft.com/office/drawing/2016/5/13/chartex" xmlns:cx8="http://schemas.microsoft.com/office/drawing/2016/5/14/chartex" xmlns:mc="http://schemas.openxmlformats.org/markup-compatibility/2006" xmlns:aink="http://schemas.microsoft.com/office/drawing/2016/ink" xmlns:am3d="http://schemas.microsoft.com/office/drawing/2017/model3d" xmlns:o="urn:schemas-microsoft-com:office:office" xmlns:oel="http://schemas.microsoft.com/office/2019/extlst" xmlns:r="http://schemas.openxmlformats.org/officeDocument/2006/relationships" xmlns:m="http://schemas.openxmlformats.org/officeDocument/2006/math" xmlns:v="urn:schemas-microsoft-com:vml" xmlns:wp14="http://schemas.microsoft.com/office/word/2010/wordprocessingDrawing" xmlns:wp="http://schemas.openxmlformats.org/drawingml/2006/wordprocessingDrawing" xmlns:w10="urn:schemas-microsoft-com:office:word" xmlns:w="http://schemas.openxmlformats.org/wordprocessingml/2006/main" xmlns:w14="http://schemas.microsoft.com/office/word/2010/wordml" xmlns:w15="http://schemas.microsoft.com/office/word/2012/wordml" xmlns:w16cex="http://schemas.microsoft.com/office/word/2018/wordml/cex" xmlns:w16cid="http://schemas.microsoft.com/office/word/2016/wordml/cid" xmlns:w16="http://schemas.microsoft.com/office/word/2018/wordml" xmlns:w16du="http://schemas.microsoft.com/office/word/2023/wordml/word16du" xmlns:w16sdtdh="http://schemas.microsoft.com/office/word/2020/wordml/sdtdatahash" xmlns:w16sdtfl="http://schemas.microsoft.com/office/word/2024/wordml/sdtformatlock" xmlns:w16se="http://schemas.microsoft.com/office/word/2015/wordml/symex" xmlns:wpg="http://schemas.microsoft.com/office/word/2010/wordprocessingGroup" xmlns:wpi="http://schemas.microsoft.com/office/word/2010/wordprocessingInk" xmlns:wne="http://schemas.microsoft.com/office/word/2006/wordml" xmlns:wps="http://schemas.microsoft.com/office/word/2010/wordprocessingShape" mc:Ignorable="w14 w15 w16se w16cid w16 w16cex w16sdtdh w16sdtfl w16du wp14">
+<w:document xmlns:wpc="http://schemas.microsoft.com/office/word/2010/wordprocessingCanvas" xmlns:cx="http://schemas.microsoft.com/office/drawing/2014/chartex" xmlns:cx1="http://schemas.microsoft.com/office/drawing/2015/9/8/chartex" xmlns:cx2="http://schemas.microsoft.com/office/drawing/2015/10/21/chartex" xmlns:cx3="http://schemas.microsoft.com/office/drawing/2016/5/9/chartex" xmlns:cx4="http://schemas.microsoft.com/office/drawing/2016/5/10/chartex" xmlns:cx5="http://schemas.microsoft.com/office/drawing/2016/5/11/chartex" xmlns:cx6="http://schemas.microsoft.com/office/drawing/2016/5/12/chartex" xmlns:cx7="http://schemas.microsoft.com/office/drawing/2016/5/13/chartex" xmlns:cx8="http://schemas.microsoft.com/office/drawing/2016/5/14/chartex" xmlns:mc="http://schemas.openxmlformats.org/markup-compatibility/2006" xmlns:aink="http://schemas.microsoft.com/office/drawing/2016/ink" xmlns:am3d="http://schemas.microsoft.com/office/drawing/2017/model3d" xmlns:o="urn:schemas-microsoft-com:office:office" xmlns:r="http://schemas.openxmlformats.org/officeDocument/2006/relationships" xmlns:m="http://schemas.openxmlformats.org/officeDocument/2006/math" xmlns:v="urn:schemas-microsoft-com:vml" xmlns:wp14="http://schemas.microsoft.com/office/word/2010/wordprocessingDrawing" xmlns:wp="http://schemas.openxmlformats.org/drawingml/2006/wordprocessingDrawing" xmlns:w10="urn:schemas-microsoft-com:office:word" xmlns:w="http://schemas.openxmlformats.org/wordprocessingml/2006/main" xmlns:w14="http://schemas.microsoft.com/office/word/2010/wordml" xmlns:w15="http://schemas.microsoft.com/office/word/2012/wordml" xmlns:w16cex="http://schemas.microsoft.com/office/word/2018/wordml/cex" xmlns:w16cid="http://schemas.microsoft.com/office/word/2016/wordml/cid" xmlns:w16="http://schemas.microsoft.com/office/word/2018/wordml" xmlns:w16sdtdh="http://schemas.microsoft.com/office/word/2020/wordml/sdtdatahash" xmlns:w16se="http://schemas.microsoft.com/office/word/2015/wordml/symex" xmlns:wpg="http://schemas.microsoft.com/office/word/2010/wordprocessingGroup" xmlns:wpi="http://schemas.microsoft.com/office/word/2010/wordprocessingInk" xmlns:wne="http://schemas.microsoft.com/office/word/2006/wordml" xmlns:wps="http://schemas.microsoft.com/office/word/2010/wordprocessingShape" mc:Ignorable="w14 w15 w16se w16cid w16 w16cex w16sdtdh wp14">
   <w:body>
     <w:p>
       <w:pPr>
@@ -3600,7 +3600,7 @@
         <w:t xml:space="preserve">: Test </w:t>
       </w:r>
       <w:r>
-        <w:t>printMap</w:t>
+        <w:t>eqPt</w:t>
       </w:r>
       <w:r>
         <w:t xml:space="preserve"> (by Kaitlyn)</w:t>
@@ -3630,7 +3630,10 @@
         <w:t>: Tests the</w:t>
       </w:r>
       <w:r>
-        <w:t xml:space="preserve"> printMap</w:t>
+        <w:t xml:space="preserve"> </w:t>
+      </w:r>
+      <w:r>
+        <w:t>eqPt</w:t>
       </w:r>
       <w:r>
         <w:t xml:space="preserve"> function to ensure that t</w:t>
@@ -3663,7 +3666,7 @@
         <w:t>: test_</w:t>
       </w:r>
       <w:r>
-        <w:t>printMap</w:t>
+        <w:t>eqPt</w:t>
       </w:r>
     </w:p>
     <w:p>
@@ -3794,7 +3797,10 @@
               <w:t xml:space="preserve">Tests </w:t>
             </w:r>
             <w:r>
-              <w:t>if the function will print the valid map correctly based on the parameters</w:t>
+              <w:t xml:space="preserve">if the function will </w:t>
+            </w:r>
+            <w:r>
+              <w:t>return true if both points have the same values</w:t>
             </w:r>
           </w:p>
         </w:tc>
@@ -3835,29 +3841,41 @@
               <w:rPr>
                 <w:lang w:val="fr-FR"/>
               </w:rPr>
-              <w:t>base1: 1</w:t>
-            </w:r>
-          </w:p>
-          <w:p>
-            <w:pPr>
-              <w:cnfStyle w:val="000000100000" w:firstRow="0" w:lastRow="0" w:firstColumn="0" w:lastColumn="0" w:oddVBand="0" w:evenVBand="0" w:oddHBand="1" w:evenHBand="0" w:firstRowFirstColumn="0" w:firstRowLastColumn="0" w:lastRowFirstColumn="0" w:lastRowLastColumn="0"/>
-              <w:rPr>
-                <w:lang w:val="fr-FR"/>
-              </w:rPr>
-            </w:pPr>
-          </w:p>
-          <w:p>
-            <w:pPr>
-              <w:cnfStyle w:val="000000100000" w:firstRow="0" w:lastRow="0" w:firstColumn="0" w:lastColumn="0" w:oddVBand="0" w:evenVBand="0" w:oddHBand="1" w:evenHBand="0" w:firstRowFirstColumn="0" w:firstRowLastColumn="0" w:lastRowFirstColumn="0" w:lastRowLastColumn="0"/>
-              <w:rPr>
-                <w:lang w:val="fr-FR"/>
-              </w:rPr>
-            </w:pPr>
-            <w:r>
-              <w:rPr>
-                <w:lang w:val="fr-FR"/>
-              </w:rPr>
-              <w:t>alphaCols: 1</w:t>
+              <w:t>p1 = (9, 13)</w:t>
+            </w:r>
+          </w:p>
+          <w:p>
+            <w:pPr>
+              <w:cnfStyle w:val="000000100000" w:firstRow="0" w:lastRow="0" w:firstColumn="0" w:lastColumn="0" w:oddVBand="0" w:evenVBand="0" w:oddHBand="1" w:evenHBand="0" w:firstRowFirstColumn="0" w:firstRowLastColumn="0" w:lastRowFirstColumn="0" w:lastRowLastColumn="0"/>
+              <w:rPr>
+                <w:lang w:val="fr-FR"/>
+              </w:rPr>
+            </w:pPr>
+          </w:p>
+          <w:p>
+            <w:pPr>
+              <w:cnfStyle w:val="000000100000" w:firstRow="0" w:lastRow="0" w:firstColumn="0" w:lastColumn="0" w:oddVBand="0" w:evenVBand="0" w:oddHBand="1" w:evenHBand="0" w:firstRowFirstColumn="0" w:firstRowLastColumn="0" w:lastRowFirstColumn="0" w:lastRowLastColumn="0"/>
+              <w:rPr>
+                <w:lang w:val="fr-FR"/>
+              </w:rPr>
+            </w:pPr>
+            <w:r>
+              <w:rPr>
+                <w:lang w:val="fr-FR"/>
+              </w:rPr>
+              <w:t>p</w:t>
+            </w:r>
+            <w:r>
+              <w:rPr>
+                <w:lang w:val="fr-FR"/>
+              </w:rPr>
+              <w:t>2</w:t>
+            </w:r>
+            <w:r>
+              <w:rPr>
+                <w:lang w:val="fr-FR"/>
+              </w:rPr>
+              <w:t xml:space="preserve"> = (9, 13)</w:t>
             </w:r>
           </w:p>
         </w:tc>
@@ -3871,10 +3889,7 @@
               <w:cnfStyle w:val="000000100000" w:firstRow="0" w:lastRow="0" w:firstColumn="0" w:lastColumn="0" w:oddVBand="0" w:evenVBand="0" w:oddHBand="1" w:evenHBand="0" w:firstRowFirstColumn="0" w:firstRowLastColumn="0" w:lastRowFirstColumn="0" w:lastRowLastColumn="0"/>
             </w:pPr>
             <w:r>
-              <w:t xml:space="preserve">Will show rows 1-25, column labels from A-Y, </w:t>
-            </w:r>
-            <w:r>
-              <w:t>with buildings (X).</w:t>
+              <w:t>1</w:t>
             </w:r>
           </w:p>
         </w:tc>
@@ -3920,7 +3935,10 @@
               <w:t xml:space="preserve">Tests if </w:t>
             </w:r>
             <w:r>
-              <w:t>the function will print the map correctly based on the parameters, but the row starts from 10 and the columns start with 0, not a letter</w:t>
+              <w:t xml:space="preserve">the function will </w:t>
+            </w:r>
+            <w:r>
+              <w:t>return false if both points have different row values</w:t>
             </w:r>
           </w:p>
         </w:tc>
@@ -3953,25 +3971,82 @@
           <w:p>
             <w:pPr>
               <w:cnfStyle w:val="000000000000" w:firstRow="0" w:lastRow="0" w:firstColumn="0" w:lastColumn="0" w:oddVBand="0" w:evenVBand="0" w:oddHBand="0" w:evenHBand="0" w:firstRowFirstColumn="0" w:firstRowLastColumn="0" w:lastRowFirstColumn="0" w:lastRowLastColumn="0"/>
-            </w:pPr>
-            <w:r>
-              <w:t xml:space="preserve">base1: </w:t>
-            </w:r>
-            <w:r>
-              <w:t>8</w:t>
-            </w:r>
-          </w:p>
-          <w:p>
-            <w:pPr>
-              <w:cnfStyle w:val="000000000000" w:firstRow="0" w:lastRow="0" w:firstColumn="0" w:lastColumn="0" w:oddVBand="0" w:evenVBand="0" w:oddHBand="0" w:evenHBand="0" w:firstRowFirstColumn="0" w:firstRowLastColumn="0" w:lastRowFirstColumn="0" w:lastRowLastColumn="0"/>
-            </w:pPr>
-          </w:p>
-          <w:p>
-            <w:pPr>
-              <w:cnfStyle w:val="000000000000" w:firstRow="0" w:lastRow="0" w:firstColumn="0" w:lastColumn="0" w:oddVBand="0" w:evenVBand="0" w:oddHBand="0" w:evenHBand="0" w:firstRowFirstColumn="0" w:firstRowLastColumn="0" w:lastRowFirstColumn="0" w:lastRowLastColumn="0"/>
-            </w:pPr>
-            <w:r>
-              <w:t>alphaCols: 0</w:t>
+              <w:rPr>
+                <w:lang w:val="fr-FR"/>
+              </w:rPr>
+            </w:pPr>
+            <w:r>
+              <w:rPr>
+                <w:lang w:val="fr-FR"/>
+              </w:rPr>
+              <w:t>p1 = (</w:t>
+            </w:r>
+            <w:r>
+              <w:rPr>
+                <w:lang w:val="fr-FR"/>
+              </w:rPr>
+              <w:t>2</w:t>
+            </w:r>
+            <w:r>
+              <w:rPr>
+                <w:lang w:val="fr-FR"/>
+              </w:rPr>
+              <w:t>, 1</w:t>
+            </w:r>
+            <w:r>
+              <w:rPr>
+                <w:lang w:val="fr-FR"/>
+              </w:rPr>
+              <w:t>0</w:t>
+            </w:r>
+            <w:r>
+              <w:rPr>
+                <w:lang w:val="fr-FR"/>
+              </w:rPr>
+              <w:t>)</w:t>
+            </w:r>
+          </w:p>
+          <w:p>
+            <w:pPr>
+              <w:cnfStyle w:val="000000000000" w:firstRow="0" w:lastRow="0" w:firstColumn="0" w:lastColumn="0" w:oddVBand="0" w:evenVBand="0" w:oddHBand="0" w:evenHBand="0" w:firstRowFirstColumn="0" w:firstRowLastColumn="0" w:lastRowFirstColumn="0" w:lastRowLastColumn="0"/>
+              <w:rPr>
+                <w:lang w:val="fr-FR"/>
+              </w:rPr>
+            </w:pPr>
+          </w:p>
+          <w:p>
+            <w:pPr>
+              <w:cnfStyle w:val="000000000000" w:firstRow="0" w:lastRow="0" w:firstColumn="0" w:lastColumn="0" w:oddVBand="0" w:evenVBand="0" w:oddHBand="0" w:evenHBand="0" w:firstRowFirstColumn="0" w:firstRowLastColumn="0" w:lastRowFirstColumn="0" w:lastRowLastColumn="0"/>
+            </w:pPr>
+            <w:r>
+              <w:rPr>
+                <w:lang w:val="fr-FR"/>
+              </w:rPr>
+              <w:t>p2 = (</w:t>
+            </w:r>
+            <w:r>
+              <w:rPr>
+                <w:lang w:val="fr-FR"/>
+              </w:rPr>
+              <w:t>5</w:t>
+            </w:r>
+            <w:r>
+              <w:rPr>
+                <w:lang w:val="fr-FR"/>
+              </w:rPr>
+              <w:t>, 1</w:t>
+            </w:r>
+            <w:r>
+              <w:rPr>
+                <w:lang w:val="fr-FR"/>
+              </w:rPr>
+              <w:t>0</w:t>
+            </w:r>
+            <w:r>
+              <w:rPr>
+                <w:lang w:val="fr-FR"/>
+              </w:rPr>
+              <w:t>)</w:t>
             </w:r>
           </w:p>
         </w:tc>
@@ -3985,37 +4060,7 @@
               <w:cnfStyle w:val="000000000000" w:firstRow="0" w:lastRow="0" w:firstColumn="0" w:lastColumn="0" w:oddVBand="0" w:evenVBand="0" w:oddHBand="0" w:evenHBand="0" w:firstRowFirstColumn="0" w:firstRowLastColumn="0" w:lastRowFirstColumn="0" w:lastRowLastColumn="0"/>
             </w:pPr>
             <w:r>
-              <w:t xml:space="preserve">Will show rows </w:t>
-            </w:r>
-            <w:r>
-              <w:t>8</w:t>
-            </w:r>
-            <w:r>
-              <w:t>-</w:t>
-            </w:r>
-            <w:r>
-              <w:t>3</w:t>
-            </w:r>
-            <w:r>
-              <w:t>2</w:t>
-            </w:r>
-            <w:r>
-              <w:t xml:space="preserve">, column labels </w:t>
-            </w:r>
-            <w:r>
-              <w:t>starting from 0</w:t>
-            </w:r>
-            <w:r>
-              <w:t xml:space="preserve">, </w:t>
-            </w:r>
-            <w:r>
-              <w:t xml:space="preserve">with </w:t>
-            </w:r>
-            <w:r>
-              <w:t>buildings (X)</w:t>
-            </w:r>
-            <w:r>
-              <w:t>.</w:t>
+              <w:t>0</w:t>
             </w:r>
           </w:p>
         </w:tc>
@@ -4061,10 +4106,13 @@
               </w:numPr>
             </w:pPr>
             <w:r>
-              <w:t xml:space="preserve">Tests if </w:t>
-            </w:r>
-            <w:r>
-              <w:t>the function will print the map correctly when the row starts with 20 and the columns are A-Y</w:t>
+              <w:t xml:space="preserve">Tests if the function will return false if both points have different </w:t>
+            </w:r>
+            <w:r>
+              <w:t xml:space="preserve">column </w:t>
+            </w:r>
+            <w:r>
+              <w:t>values</w:t>
             </w:r>
           </w:p>
         </w:tc>
@@ -4097,22 +4145,82 @@
           <w:p>
             <w:pPr>
               <w:cnfStyle w:val="000000100000" w:firstRow="0" w:lastRow="0" w:firstColumn="0" w:lastColumn="0" w:oddVBand="0" w:evenVBand="0" w:oddHBand="1" w:evenHBand="0" w:firstRowFirstColumn="0" w:firstRowLastColumn="0" w:lastRowFirstColumn="0" w:lastRowLastColumn="0"/>
-            </w:pPr>
-            <w:r>
-              <w:t>base1: 20</w:t>
-            </w:r>
-          </w:p>
-          <w:p>
-            <w:pPr>
-              <w:cnfStyle w:val="000000100000" w:firstRow="0" w:lastRow="0" w:firstColumn="0" w:lastColumn="0" w:oddVBand="0" w:evenVBand="0" w:oddHBand="1" w:evenHBand="0" w:firstRowFirstColumn="0" w:firstRowLastColumn="0" w:lastRowFirstColumn="0" w:lastRowLastColumn="0"/>
-            </w:pPr>
-          </w:p>
-          <w:p>
-            <w:pPr>
-              <w:cnfStyle w:val="000000100000" w:firstRow="0" w:lastRow="0" w:firstColumn="0" w:lastColumn="0" w:oddVBand="0" w:evenVBand="0" w:oddHBand="1" w:evenHBand="0" w:firstRowFirstColumn="0" w:firstRowLastColumn="0" w:lastRowFirstColumn="0" w:lastRowLastColumn="0"/>
-            </w:pPr>
-            <w:r>
-              <w:t>alphaCols: 1</w:t>
+              <w:rPr>
+                <w:lang w:val="fr-FR"/>
+              </w:rPr>
+            </w:pPr>
+            <w:r>
+              <w:rPr>
+                <w:lang w:val="fr-FR"/>
+              </w:rPr>
+              <w:t>p1 = (</w:t>
+            </w:r>
+            <w:r>
+              <w:rPr>
+                <w:lang w:val="fr-FR"/>
+              </w:rPr>
+              <w:t>3</w:t>
+            </w:r>
+            <w:r>
+              <w:rPr>
+                <w:lang w:val="fr-FR"/>
+              </w:rPr>
+              <w:t>, 1</w:t>
+            </w:r>
+            <w:r>
+              <w:rPr>
+                <w:lang w:val="fr-FR"/>
+              </w:rPr>
+              <w:t>1</w:t>
+            </w:r>
+            <w:r>
+              <w:rPr>
+                <w:lang w:val="fr-FR"/>
+              </w:rPr>
+              <w:t>)</w:t>
+            </w:r>
+          </w:p>
+          <w:p>
+            <w:pPr>
+              <w:cnfStyle w:val="000000100000" w:firstRow="0" w:lastRow="0" w:firstColumn="0" w:lastColumn="0" w:oddVBand="0" w:evenVBand="0" w:oddHBand="1" w:evenHBand="0" w:firstRowFirstColumn="0" w:firstRowLastColumn="0" w:lastRowFirstColumn="0" w:lastRowLastColumn="0"/>
+              <w:rPr>
+                <w:lang w:val="fr-FR"/>
+              </w:rPr>
+            </w:pPr>
+          </w:p>
+          <w:p>
+            <w:pPr>
+              <w:cnfStyle w:val="000000100000" w:firstRow="0" w:lastRow="0" w:firstColumn="0" w:lastColumn="0" w:oddVBand="0" w:evenVBand="0" w:oddHBand="1" w:evenHBand="0" w:firstRowFirstColumn="0" w:firstRowLastColumn="0" w:lastRowFirstColumn="0" w:lastRowLastColumn="0"/>
+            </w:pPr>
+            <w:r>
+              <w:rPr>
+                <w:lang w:val="fr-FR"/>
+              </w:rPr>
+              <w:t>p2 = (</w:t>
+            </w:r>
+            <w:r>
+              <w:rPr>
+                <w:lang w:val="fr-FR"/>
+              </w:rPr>
+              <w:t>3</w:t>
+            </w:r>
+            <w:r>
+              <w:rPr>
+                <w:lang w:val="fr-FR"/>
+              </w:rPr>
+              <w:t xml:space="preserve">, </w:t>
+            </w:r>
+            <w:r>
+              <w:rPr>
+                <w:lang w:val="fr-FR"/>
+              </w:rPr>
+              <w:t>20</w:t>
+            </w:r>
+            <w:r>
+              <w:rPr>
+                <w:lang w:val="fr-FR"/>
+              </w:rPr>
+              <w:t>)</w:t>
             </w:r>
           </w:p>
         </w:tc>
@@ -4126,7 +4234,7 @@
               <w:cnfStyle w:val="000000100000" w:firstRow="0" w:lastRow="0" w:firstColumn="0" w:lastColumn="0" w:oddVBand="0" w:evenVBand="0" w:oddHBand="1" w:evenHBand="0" w:firstRowFirstColumn="0" w:firstRowLastColumn="0" w:lastRowFirstColumn="0" w:lastRowLastColumn="0"/>
             </w:pPr>
             <w:r>
-              <w:t>Will show rows 20-44, column labels from A-Y, with buildings (X).</w:t>
+              <w:t>0</w:t>
             </w:r>
           </w:p>
         </w:tc>
@@ -4169,10 +4277,173 @@
               </w:numPr>
             </w:pPr>
             <w:r>
+              <w:t>Tests if the function will return false if both points have different row and column values</w:t>
+            </w:r>
+          </w:p>
+        </w:tc>
+        <w:tc>
+          <w:tcPr>
+            <w:tcW w:w="2802" w:type="dxa"/>
+            <w:vAlign w:val="center"/>
+          </w:tcPr>
+          <w:p>
+            <w:pPr>
+              <w:cnfStyle w:val="000000000000" w:firstRow="0" w:lastRow="0" w:firstColumn="0" w:lastColumn="0" w:oddVBand="0" w:evenVBand="0" w:oddHBand="0" w:evenHBand="0" w:firstRowFirstColumn="0" w:firstRowLastColumn="0" w:lastRowFirstColumn="0" w:lastRowLastColumn="0"/>
+              <w:rPr>
+                <w:rFonts w:ascii="Calibri" w:hAnsi="Calibri" w:cs="Calibri"/>
+                <w:color w:val="000000"/>
+              </w:rPr>
+            </w:pPr>
+            <w:r>
+              <w:rPr>
+                <w:rFonts w:ascii="Calibri" w:hAnsi="Calibri" w:cs="Calibri"/>
+                <w:color w:val="000000"/>
+              </w:rPr>
+              <w:t>PARAMETERS:</w:t>
+            </w:r>
+          </w:p>
+          <w:p>
+            <w:pPr>
+              <w:cnfStyle w:val="000000000000" w:firstRow="0" w:lastRow="0" w:firstColumn="0" w:lastColumn="0" w:oddVBand="0" w:evenVBand="0" w:oddHBand="0" w:evenHBand="0" w:firstRowFirstColumn="0" w:firstRowLastColumn="0" w:lastRowFirstColumn="0" w:lastRowLastColumn="0"/>
+            </w:pPr>
+          </w:p>
+          <w:p>
+            <w:pPr>
+              <w:cnfStyle w:val="000000000000" w:firstRow="0" w:lastRow="0" w:firstColumn="0" w:lastColumn="0" w:oddVBand="0" w:evenVBand="0" w:oddHBand="0" w:evenHBand="0" w:firstRowFirstColumn="0" w:firstRowLastColumn="0" w:lastRowFirstColumn="0" w:lastRowLastColumn="0"/>
+              <w:rPr>
+                <w:lang w:val="fr-FR"/>
+              </w:rPr>
+            </w:pPr>
+            <w:r>
+              <w:rPr>
+                <w:lang w:val="fr-FR"/>
+              </w:rPr>
+              <w:t>p1 = (</w:t>
+            </w:r>
+            <w:r>
+              <w:rPr>
+                <w:lang w:val="fr-FR"/>
+              </w:rPr>
+              <w:t>8</w:t>
+            </w:r>
+            <w:r>
+              <w:rPr>
+                <w:lang w:val="fr-FR"/>
+              </w:rPr>
+              <w:t>, 1</w:t>
+            </w:r>
+            <w:r>
+              <w:rPr>
+                <w:lang w:val="fr-FR"/>
+              </w:rPr>
+              <w:t>6</w:t>
+            </w:r>
+            <w:r>
+              <w:rPr>
+                <w:lang w:val="fr-FR"/>
+              </w:rPr>
+              <w:t>)</w:t>
+            </w:r>
+          </w:p>
+          <w:p>
+            <w:pPr>
+              <w:cnfStyle w:val="000000000000" w:firstRow="0" w:lastRow="0" w:firstColumn="0" w:lastColumn="0" w:oddVBand="0" w:evenVBand="0" w:oddHBand="0" w:evenHBand="0" w:firstRowFirstColumn="0" w:firstRowLastColumn="0" w:lastRowFirstColumn="0" w:lastRowLastColumn="0"/>
+              <w:rPr>
+                <w:lang w:val="fr-FR"/>
+              </w:rPr>
+            </w:pPr>
+          </w:p>
+          <w:p>
+            <w:pPr>
+              <w:cnfStyle w:val="000000000000" w:firstRow="0" w:lastRow="0" w:firstColumn="0" w:lastColumn="0" w:oddVBand="0" w:evenVBand="0" w:oddHBand="0" w:evenHBand="0" w:firstRowFirstColumn="0" w:firstRowLastColumn="0" w:lastRowFirstColumn="0" w:lastRowLastColumn="0"/>
+              <w:rPr>
+                <w:rFonts w:ascii="Calibri" w:hAnsi="Calibri" w:cs="Calibri"/>
+                <w:color w:val="000000"/>
+              </w:rPr>
+            </w:pPr>
+            <w:r>
+              <w:rPr>
+                <w:lang w:val="fr-FR"/>
+              </w:rPr>
+              <w:t>p2 = (</w:t>
+            </w:r>
+            <w:r>
+              <w:rPr>
+                <w:lang w:val="fr-FR"/>
+              </w:rPr>
+              <w:t>7, 14</w:t>
+            </w:r>
+            <w:r>
+              <w:rPr>
+                <w:lang w:val="fr-FR"/>
+              </w:rPr>
+              <w:t>)</w:t>
+            </w:r>
+          </w:p>
+        </w:tc>
+        <w:tc>
+          <w:tcPr>
+            <w:tcW w:w="1723" w:type="dxa"/>
+            <w:vAlign w:val="center"/>
+          </w:tcPr>
+          <w:p>
+            <w:pPr>
+              <w:cnfStyle w:val="000000000000" w:firstRow="0" w:lastRow="0" w:firstColumn="0" w:lastColumn="0" w:oddVBand="0" w:evenVBand="0" w:oddHBand="0" w:evenHBand="0" w:firstRowFirstColumn="0" w:firstRowLastColumn="0" w:lastRowFirstColumn="0" w:lastRowLastColumn="0"/>
+            </w:pPr>
+            <w:r>
+              <w:t>0</w:t>
+            </w:r>
+          </w:p>
+        </w:tc>
+        <w:tc>
+          <w:tcPr>
+            <w:tcW w:w="1456" w:type="dxa"/>
+            <w:vAlign w:val="center"/>
+          </w:tcPr>
+          <w:p>
+            <w:pPr>
+              <w:cnfStyle w:val="000000000000" w:firstRow="0" w:lastRow="0" w:firstColumn="0" w:lastColumn="0" w:oddVBand="0" w:evenVBand="0" w:oddHBand="0" w:evenHBand="0" w:firstRowFirstColumn="0" w:firstRowLastColumn="0" w:lastRowFirstColumn="0" w:lastRowLastColumn="0"/>
+            </w:pPr>
+          </w:p>
+        </w:tc>
+        <w:tc>
+          <w:tcPr>
+            <w:tcW w:w="1066" w:type="dxa"/>
+            <w:vAlign w:val="center"/>
+          </w:tcPr>
+          <w:p>
+            <w:pPr>
+              <w:cnfStyle w:val="000000000000" w:firstRow="0" w:lastRow="0" w:firstColumn="0" w:lastColumn="0" w:oddVBand="0" w:evenVBand="0" w:oddHBand="0" w:evenHBand="0" w:firstRowFirstColumn="0" w:firstRowLastColumn="0" w:lastRowFirstColumn="0" w:lastRowLastColumn="0"/>
+            </w:pPr>
+          </w:p>
+        </w:tc>
+      </w:tr>
+      <w:tr>
+        <w:trPr>
+          <w:cnfStyle w:val="000000100000" w:firstRow="0" w:lastRow="0" w:firstColumn="0" w:lastColumn="0" w:oddVBand="0" w:evenVBand="0" w:oddHBand="1" w:evenHBand="0" w:firstRowFirstColumn="0" w:firstRowLastColumn="0" w:lastRowFirstColumn="0" w:lastRowLastColumn="0"/>
+        </w:trPr>
+        <w:tc>
+          <w:tcPr>
+            <w:cnfStyle w:val="001000000000" w:firstRow="0" w:lastRow="0" w:firstColumn="1" w:lastColumn="0" w:oddVBand="0" w:evenVBand="0" w:oddHBand="0" w:evenHBand="0" w:firstRowFirstColumn="0" w:firstRowLastColumn="0" w:lastRowFirstColumn="0" w:lastRowLastColumn="0"/>
+            <w:tcW w:w="2303" w:type="dxa"/>
+            <w:vAlign w:val="center"/>
+          </w:tcPr>
+          <w:p>
+            <w:pPr>
+              <w:pStyle w:val="ListParagraph"/>
+              <w:numPr>
+                <w:ilvl w:val="0"/>
+                <w:numId w:val="6"/>
+              </w:numPr>
+            </w:pPr>
+            <w:r>
               <w:t xml:space="preserve">Tests if </w:t>
             </w:r>
             <w:r>
-              <w:t>the function will print the valid map correctly with all truck routes shown</w:t>
+              <w:t xml:space="preserve">the function will </w:t>
+            </w:r>
+            <w:r>
+              <w:t>return false if the points have opposite edge values of the map</w:t>
             </w:r>
           </w:p>
         </w:tc>
@@ -4183,7 +4454,7 @@
           </w:tcPr>
           <w:p>
             <w:pPr>
-              <w:cnfStyle w:val="000000000000" w:firstRow="0" w:lastRow="0" w:firstColumn="0" w:lastColumn="0" w:oddVBand="0" w:evenVBand="0" w:oddHBand="0" w:evenHBand="0" w:firstRowFirstColumn="0" w:firstRowLastColumn="0" w:lastRowFirstColumn="0" w:lastRowLastColumn="0"/>
+              <w:cnfStyle w:val="000000100000" w:firstRow="0" w:lastRow="0" w:firstColumn="0" w:lastColumn="0" w:oddVBand="0" w:evenVBand="0" w:oddHBand="1" w:evenHBand="0" w:firstRowFirstColumn="0" w:firstRowLastColumn="0" w:lastRowFirstColumn="0" w:lastRowLastColumn="0"/>
               <w:rPr>
                 <w:rFonts w:ascii="Calibri" w:hAnsi="Calibri" w:cs="Calibri"/>
                 <w:color w:val="000000"/>
@@ -4199,43 +4470,91 @@
           </w:p>
           <w:p>
             <w:pPr>
-              <w:cnfStyle w:val="000000000000" w:firstRow="0" w:lastRow="0" w:firstColumn="0" w:lastColumn="0" w:oddVBand="0" w:evenVBand="0" w:oddHBand="0" w:evenHBand="0" w:firstRowFirstColumn="0" w:firstRowLastColumn="0" w:lastRowFirstColumn="0" w:lastRowLastColumn="0"/>
-            </w:pPr>
-          </w:p>
-          <w:p>
-            <w:pPr>
-              <w:cnfStyle w:val="000000000000" w:firstRow="0" w:lastRow="0" w:firstColumn="0" w:lastColumn="0" w:oddVBand="0" w:evenVBand="0" w:oddHBand="0" w:evenHBand="0" w:firstRowFirstColumn="0" w:firstRowLastColumn="0" w:lastRowFirstColumn="0" w:lastRowLastColumn="0"/>
-              <w:rPr>
-                <w:lang w:val="fr-FR"/>
-              </w:rPr>
-            </w:pPr>
-            <w:r>
-              <w:rPr>
-                <w:lang w:val="fr-FR"/>
-              </w:rPr>
-              <w:t>base1: 0</w:t>
-            </w:r>
-          </w:p>
-          <w:p>
-            <w:pPr>
-              <w:cnfStyle w:val="000000000000" w:firstRow="0" w:lastRow="0" w:firstColumn="0" w:lastColumn="0" w:oddVBand="0" w:evenVBand="0" w:oddHBand="0" w:evenHBand="0" w:firstRowFirstColumn="0" w:firstRowLastColumn="0" w:lastRowFirstColumn="0" w:lastRowLastColumn="0"/>
-              <w:rPr>
-                <w:lang w:val="fr-FR"/>
-              </w:rPr>
-            </w:pPr>
-          </w:p>
-          <w:p>
-            <w:pPr>
-              <w:cnfStyle w:val="000000000000" w:firstRow="0" w:lastRow="0" w:firstColumn="0" w:lastColumn="0" w:oddVBand="0" w:evenVBand="0" w:oddHBand="0" w:evenHBand="0" w:firstRowFirstColumn="0" w:firstRowLastColumn="0" w:lastRowFirstColumn="0" w:lastRowLastColumn="0"/>
-              <w:rPr>
-                <w:lang w:val="fr-FR"/>
-              </w:rPr>
-            </w:pPr>
-            <w:r>
-              <w:rPr>
-                <w:lang w:val="fr-FR"/>
-              </w:rPr>
-              <w:t>alphaCols: 1</w:t>
+              <w:cnfStyle w:val="000000100000" w:firstRow="0" w:lastRow="0" w:firstColumn="0" w:lastColumn="0" w:oddVBand="0" w:evenVBand="0" w:oddHBand="1" w:evenHBand="0" w:firstRowFirstColumn="0" w:firstRowLastColumn="0" w:lastRowFirstColumn="0" w:lastRowLastColumn="0"/>
+            </w:pPr>
+          </w:p>
+          <w:p>
+            <w:pPr>
+              <w:cnfStyle w:val="000000100000" w:firstRow="0" w:lastRow="0" w:firstColumn="0" w:lastColumn="0" w:oddVBand="0" w:evenVBand="0" w:oddHBand="1" w:evenHBand="0" w:firstRowFirstColumn="0" w:firstRowLastColumn="0" w:lastRowFirstColumn="0" w:lastRowLastColumn="0"/>
+              <w:rPr>
+                <w:lang w:val="fr-FR"/>
+              </w:rPr>
+            </w:pPr>
+            <w:r>
+              <w:rPr>
+                <w:lang w:val="fr-FR"/>
+              </w:rPr>
+              <w:t>p1 = (</w:t>
+            </w:r>
+            <w:r>
+              <w:rPr>
+                <w:lang w:val="fr-FR"/>
+              </w:rPr>
+              <w:t>0</w:t>
+            </w:r>
+            <w:r>
+              <w:rPr>
+                <w:lang w:val="fr-FR"/>
+              </w:rPr>
+              <w:t xml:space="preserve">, </w:t>
+            </w:r>
+            <w:r>
+              <w:rPr>
+                <w:lang w:val="fr-FR"/>
+              </w:rPr>
+              <w:t>0</w:t>
+            </w:r>
+            <w:r>
+              <w:rPr>
+                <w:lang w:val="fr-FR"/>
+              </w:rPr>
+              <w:t>)</w:t>
+            </w:r>
+          </w:p>
+          <w:p>
+            <w:pPr>
+              <w:cnfStyle w:val="000000100000" w:firstRow="0" w:lastRow="0" w:firstColumn="0" w:lastColumn="0" w:oddVBand="0" w:evenVBand="0" w:oddHBand="1" w:evenHBand="0" w:firstRowFirstColumn="0" w:firstRowLastColumn="0" w:lastRowFirstColumn="0" w:lastRowLastColumn="0"/>
+              <w:rPr>
+                <w:lang w:val="fr-FR"/>
+              </w:rPr>
+            </w:pPr>
+          </w:p>
+          <w:p>
+            <w:pPr>
+              <w:cnfStyle w:val="000000100000" w:firstRow="0" w:lastRow="0" w:firstColumn="0" w:lastColumn="0" w:oddVBand="0" w:evenVBand="0" w:oddHBand="1" w:evenHBand="0" w:firstRowFirstColumn="0" w:firstRowLastColumn="0" w:lastRowFirstColumn="0" w:lastRowLastColumn="0"/>
+              <w:rPr>
+                <w:lang w:val="fr-FR"/>
+              </w:rPr>
+            </w:pPr>
+            <w:r>
+              <w:rPr>
+                <w:lang w:val="fr-FR"/>
+              </w:rPr>
+              <w:t>p2 = (</w:t>
+            </w:r>
+            <w:r>
+              <w:rPr>
+                <w:lang w:val="fr-FR"/>
+              </w:rPr>
+              <w:t>24</w:t>
+            </w:r>
+            <w:r>
+              <w:rPr>
+                <w:lang w:val="fr-FR"/>
+              </w:rPr>
+              <w:t xml:space="preserve">, </w:t>
+            </w:r>
+            <w:r>
+              <w:rPr>
+                <w:lang w:val="fr-FR"/>
+              </w:rPr>
+              <w:t>24</w:t>
+            </w:r>
+            <w:r>
+              <w:rPr>
+                <w:lang w:val="fr-FR"/>
+              </w:rPr>
+              <w:t>)</w:t>
             </w:r>
           </w:p>
         </w:tc>
@@ -4246,10 +4565,10 @@
           </w:tcPr>
           <w:p>
             <w:pPr>
-              <w:cnfStyle w:val="000000000000" w:firstRow="0" w:lastRow="0" w:firstColumn="0" w:lastColumn="0" w:oddVBand="0" w:evenVBand="0" w:oddHBand="0" w:evenHBand="0" w:firstRowFirstColumn="0" w:firstRowLastColumn="0" w:lastRowFirstColumn="0" w:lastRowLastColumn="0"/>
-            </w:pPr>
-            <w:r>
-              <w:t>Will show rows 0-24, column labels from A-Y, buildings (X) with all truck routes.</w:t>
+              <w:cnfStyle w:val="000000100000" w:firstRow="0" w:lastRow="0" w:firstColumn="0" w:lastColumn="0" w:oddVBand="0" w:evenVBand="0" w:oddHBand="1" w:evenHBand="0" w:firstRowFirstColumn="0" w:firstRowLastColumn="0" w:lastRowFirstColumn="0" w:lastRowLastColumn="0"/>
+            </w:pPr>
+            <w:r>
+              <w:t>0</w:t>
             </w:r>
           </w:p>
         </w:tc>
@@ -4260,7 +4579,7 @@
           </w:tcPr>
           <w:p>
             <w:pPr>
-              <w:cnfStyle w:val="000000000000" w:firstRow="0" w:lastRow="0" w:firstColumn="0" w:lastColumn="0" w:oddVBand="0" w:evenVBand="0" w:oddHBand="0" w:evenHBand="0" w:firstRowFirstColumn="0" w:firstRowLastColumn="0" w:lastRowFirstColumn="0" w:lastRowLastColumn="0"/>
+              <w:cnfStyle w:val="000000100000" w:firstRow="0" w:lastRow="0" w:firstColumn="0" w:lastColumn="0" w:oddVBand="0" w:evenVBand="0" w:oddHBand="1" w:evenHBand="0" w:firstRowFirstColumn="0" w:firstRowLastColumn="0" w:lastRowFirstColumn="0" w:lastRowLastColumn="0"/>
             </w:pPr>
           </w:p>
         </w:tc>
@@ -4271,7 +4590,7 @@
           </w:tcPr>
           <w:p>
             <w:pPr>
-              <w:cnfStyle w:val="000000000000" w:firstRow="0" w:lastRow="0" w:firstColumn="0" w:lastColumn="0" w:oddVBand="0" w:evenVBand="0" w:oddHBand="0" w:evenHBand="0" w:firstRowFirstColumn="0" w:firstRowLastColumn="0" w:lastRowFirstColumn="0" w:lastRowLastColumn="0"/>
+              <w:cnfStyle w:val="000000100000" w:firstRow="0" w:lastRow="0" w:firstColumn="0" w:lastColumn="0" w:oddVBand="0" w:evenVBand="0" w:oddHBand="1" w:evenHBand="0" w:firstRowFirstColumn="0" w:firstRowLastColumn="0" w:lastRowFirstColumn="0" w:lastRowLastColumn="0"/>
             </w:pPr>
           </w:p>
         </w:tc>
@@ -5070,7 +5389,7 @@
 </file>
 
 <file path=word/numbering.xml><?xml version="1.0" encoding="utf-8"?>
-<w:numbering xmlns:wpc="http://schemas.microsoft.com/office/word/2010/wordprocessingCanvas" xmlns:cx="http://schemas.microsoft.com/office/drawing/2014/chartex" xmlns:cx1="http://schemas.microsoft.com/office/drawing/2015/9/8/chartex" xmlns:cx2="http://schemas.microsoft.com/office/drawing/2015/10/21/chartex" xmlns:cx3="http://schemas.microsoft.com/office/drawing/2016/5/9/chartex" xmlns:cx4="http://schemas.microsoft.com/office/drawing/2016/5/10/chartex" xmlns:cx5="http://schemas.microsoft.com/office/drawing/2016/5/11/chartex" xmlns:cx6="http://schemas.microsoft.com/office/drawing/2016/5/12/chartex" xmlns:cx7="http://schemas.microsoft.com/office/drawing/2016/5/13/chartex" xmlns:cx8="http://schemas.microsoft.com/office/drawing/2016/5/14/chartex" xmlns:mc="http://schemas.openxmlformats.org/markup-compatibility/2006" xmlns:aink="http://schemas.microsoft.com/office/drawing/2016/ink" xmlns:am3d="http://schemas.microsoft.com/office/drawing/2017/model3d" xmlns:o="urn:schemas-microsoft-com:office:office" xmlns:oel="http://schemas.microsoft.com/office/2019/extlst" xmlns:r="http://schemas.openxmlformats.org/officeDocument/2006/relationships" xmlns:m="http://schemas.openxmlformats.org/officeDocument/2006/math" xmlns:v="urn:schemas-microsoft-com:vml" xmlns:wp14="http://schemas.microsoft.com/office/word/2010/wordprocessingDrawing" xmlns:wp="http://schemas.openxmlformats.org/drawingml/2006/wordprocessingDrawing" xmlns:w10="urn:schemas-microsoft-com:office:word" xmlns:w="http://schemas.openxmlformats.org/wordprocessingml/2006/main" xmlns:w14="http://schemas.microsoft.com/office/word/2010/wordml" xmlns:w15="http://schemas.microsoft.com/office/word/2012/wordml" xmlns:w16cex="http://schemas.microsoft.com/office/word/2018/wordml/cex" xmlns:w16cid="http://schemas.microsoft.com/office/word/2016/wordml/cid" xmlns:w16="http://schemas.microsoft.com/office/word/2018/wordml" xmlns:w16du="http://schemas.microsoft.com/office/word/2023/wordml/word16du" xmlns:w16sdtdh="http://schemas.microsoft.com/office/word/2020/wordml/sdtdatahash" xmlns:w16sdtfl="http://schemas.microsoft.com/office/word/2024/wordml/sdtformatlock" xmlns:w16se="http://schemas.microsoft.com/office/word/2015/wordml/symex" xmlns:wpg="http://schemas.microsoft.com/office/word/2010/wordprocessingGroup" xmlns:wpi="http://schemas.microsoft.com/office/word/2010/wordprocessingInk" xmlns:wne="http://schemas.microsoft.com/office/word/2006/wordml" xmlns:wps="http://schemas.microsoft.com/office/word/2010/wordprocessingShape" mc:Ignorable="w14 w15 w16se w16cid w16 w16cex w16sdtdh w16sdtfl w16du wp14">
+<w:numbering xmlns:wpc="http://schemas.microsoft.com/office/word/2010/wordprocessingCanvas" xmlns:cx="http://schemas.microsoft.com/office/drawing/2014/chartex" xmlns:cx1="http://schemas.microsoft.com/office/drawing/2015/9/8/chartex" xmlns:cx2="http://schemas.microsoft.com/office/drawing/2015/10/21/chartex" xmlns:cx3="http://schemas.microsoft.com/office/drawing/2016/5/9/chartex" xmlns:cx4="http://schemas.microsoft.com/office/drawing/2016/5/10/chartex" xmlns:cx5="http://schemas.microsoft.com/office/drawing/2016/5/11/chartex" xmlns:cx6="http://schemas.microsoft.com/office/drawing/2016/5/12/chartex" xmlns:cx7="http://schemas.microsoft.com/office/drawing/2016/5/13/chartex" xmlns:cx8="http://schemas.microsoft.com/office/drawing/2016/5/14/chartex" xmlns:mc="http://schemas.openxmlformats.org/markup-compatibility/2006" xmlns:aink="http://schemas.microsoft.com/office/drawing/2016/ink" xmlns:am3d="http://schemas.microsoft.com/office/drawing/2017/model3d" xmlns:o="urn:schemas-microsoft-com:office:office" xmlns:r="http://schemas.openxmlformats.org/officeDocument/2006/relationships" xmlns:m="http://schemas.openxmlformats.org/officeDocument/2006/math" xmlns:v="urn:schemas-microsoft-com:vml" xmlns:wp14="http://schemas.microsoft.com/office/word/2010/wordprocessingDrawing" xmlns:wp="http://schemas.openxmlformats.org/drawingml/2006/wordprocessingDrawing" xmlns:w10="urn:schemas-microsoft-com:office:word" xmlns:w="http://schemas.openxmlformats.org/wordprocessingml/2006/main" xmlns:w14="http://schemas.microsoft.com/office/word/2010/wordml" xmlns:w15="http://schemas.microsoft.com/office/word/2012/wordml" xmlns:w16cex="http://schemas.microsoft.com/office/word/2018/wordml/cex" xmlns:w16cid="http://schemas.microsoft.com/office/word/2016/wordml/cid" xmlns:w16="http://schemas.microsoft.com/office/word/2018/wordml" xmlns:w16sdtdh="http://schemas.microsoft.com/office/word/2020/wordml/sdtdatahash" xmlns:w16se="http://schemas.microsoft.com/office/word/2015/wordml/symex" xmlns:wpg="http://schemas.microsoft.com/office/word/2010/wordprocessingGroup" xmlns:wpi="http://schemas.microsoft.com/office/word/2010/wordprocessingInk" xmlns:wne="http://schemas.microsoft.com/office/word/2006/wordml" xmlns:wps="http://schemas.microsoft.com/office/word/2010/wordprocessingShape" mc:Ignorable="w14 w15 w16se w16cid w16 w16cex w16sdtdh wp14">
   <w:abstractNum w:abstractNumId="0" w15:restartNumberingAfterBreak="0">
     <w:nsid w:val="240B7835"/>
     <w:multiLevelType w:val="hybridMultilevel"/>
@@ -5701,32 +6020,32 @@
       </w:pPr>
     </w:lvl>
   </w:abstractNum>
-  <w:num w:numId="1" w16cid:durableId="604339125">
+  <w:num w:numId="1">
     <w:abstractNumId w:val="0"/>
   </w:num>
-  <w:num w:numId="2" w16cid:durableId="1943344350">
+  <w:num w:numId="2">
     <w:abstractNumId w:val="6"/>
   </w:num>
-  <w:num w:numId="3" w16cid:durableId="1220828019">
+  <w:num w:numId="3">
     <w:abstractNumId w:val="1"/>
   </w:num>
-  <w:num w:numId="4" w16cid:durableId="1859611707">
+  <w:num w:numId="4">
     <w:abstractNumId w:val="5"/>
   </w:num>
-  <w:num w:numId="5" w16cid:durableId="883518652">
+  <w:num w:numId="5">
     <w:abstractNumId w:val="3"/>
   </w:num>
-  <w:num w:numId="6" w16cid:durableId="1783763158">
+  <w:num w:numId="6">
     <w:abstractNumId w:val="4"/>
   </w:num>
-  <w:num w:numId="7" w16cid:durableId="44987438">
+  <w:num w:numId="7">
     <w:abstractNumId w:val="2"/>
   </w:num>
 </w:numbering>
 </file>
 
 <file path=word/styles.xml><?xml version="1.0" encoding="utf-8"?>
-<w:styles xmlns:mc="http://schemas.openxmlformats.org/markup-compatibility/2006" xmlns:r="http://schemas.openxmlformats.org/officeDocument/2006/relationships" xmlns:w="http://schemas.openxmlformats.org/wordprocessingml/2006/main" xmlns:w14="http://schemas.microsoft.com/office/word/2010/wordml" xmlns:w15="http://schemas.microsoft.com/office/word/2012/wordml" xmlns:w16cex="http://schemas.microsoft.com/office/word/2018/wordml/cex" xmlns:w16cid="http://schemas.microsoft.com/office/word/2016/wordml/cid" xmlns:w16="http://schemas.microsoft.com/office/word/2018/wordml" xmlns:w16du="http://schemas.microsoft.com/office/word/2023/wordml/word16du" xmlns:w16sdtdh="http://schemas.microsoft.com/office/word/2020/wordml/sdtdatahash" xmlns:w16sdtfl="http://schemas.microsoft.com/office/word/2024/wordml/sdtformatlock" xmlns:w16se="http://schemas.microsoft.com/office/word/2015/wordml/symex" mc:Ignorable="w14 w15 w16se w16cid w16 w16cex w16sdtdh w16sdtfl w16du">
+<w:styles xmlns:mc="http://schemas.openxmlformats.org/markup-compatibility/2006" xmlns:r="http://schemas.openxmlformats.org/officeDocument/2006/relationships" xmlns:w="http://schemas.openxmlformats.org/wordprocessingml/2006/main" xmlns:w14="http://schemas.microsoft.com/office/word/2010/wordml" xmlns:w15="http://schemas.microsoft.com/office/word/2012/wordml" xmlns:w16cex="http://schemas.microsoft.com/office/word/2018/wordml/cex" xmlns:w16cid="http://schemas.microsoft.com/office/word/2016/wordml/cid" xmlns:w16="http://schemas.microsoft.com/office/word/2018/wordml" xmlns:w16sdtdh="http://schemas.microsoft.com/office/word/2020/wordml/sdtdatahash" xmlns:w16se="http://schemas.microsoft.com/office/word/2015/wordml/symex" mc:Ignorable="w14 w15 w16se w16cid w16 w16cex w16sdtdh">
   <w:docDefaults>
     <w:rPrDefault>
       <w:rPr>

</xml_diff>

<commit_message>
Added test case, fixed doc file
</commit_message>
<xml_diff>
--- a/Documents/Testing/TestDocuments/test-description-g3.docx
+++ b/Documents/Testing/TestDocuments/test-description-g3.docx
@@ -25,8 +25,13 @@
         <w:t>:</w:t>
       </w:r>
       <w:r>
-        <w:t xml:space="preserve"> Test assignPackage</w:t>
-      </w:r>
+        <w:t xml:space="preserve"> Test </w:t>
+      </w:r>
+      <w:proofErr w:type="spellStart"/>
+      <w:r>
+        <w:t>assignPackage</w:t>
+      </w:r>
+      <w:proofErr w:type="spellEnd"/>
       <w:r>
         <w:t xml:space="preserve"> (by Bilal)</w:t>
       </w:r>
@@ -58,7 +63,15 @@
         <w:t xml:space="preserve">: </w:t>
       </w:r>
       <w:r>
-        <w:t>Tests the assignPackage function to ensure that all packages are assigned to the correct trucks</w:t>
+        <w:t xml:space="preserve">Tests the </w:t>
+      </w:r>
+      <w:proofErr w:type="spellStart"/>
+      <w:r>
+        <w:t>assignPackage</w:t>
+      </w:r>
+      <w:proofErr w:type="spellEnd"/>
+      <w:r>
+        <w:t xml:space="preserve"> function to ensure that all packages are assigned to the correct trucks</w:t>
       </w:r>
       <w:r>
         <w:t>, as well as which route the truck will follow</w:t>
@@ -93,9 +106,11 @@
       <w:r>
         <w:t xml:space="preserve">: </w:t>
       </w:r>
-      <w:r>
-        <w:t>test_assignPackage</w:t>
-      </w:r>
+      <w:proofErr w:type="spellStart"/>
+      <w:r>
+        <w:t>test_assign</w:t>
+      </w:r>
+      <w:proofErr w:type="spellEnd"/>
     </w:p>
     <w:p>
       <w:pPr>
@@ -221,7 +236,21 @@
                 <w:rFonts w:ascii="Calibri" w:hAnsi="Calibri" w:cs="Calibri"/>
                 <w:color w:val="000000"/>
               </w:rPr>
-              <w:t>Tests to see if a shipment is assinged to a correct truck which shares the same route on the package</w:t>
+              <w:t>Tests to see if a shipment is assi</w:t>
+            </w:r>
+            <w:r>
+              <w:rPr>
+                <w:rFonts w:ascii="Calibri" w:hAnsi="Calibri" w:cs="Calibri"/>
+                <w:color w:val="000000"/>
+              </w:rPr>
+              <w:t>gn</w:t>
+            </w:r>
+            <w:r>
+              <w:rPr>
+                <w:rFonts w:ascii="Calibri" w:hAnsi="Calibri" w:cs="Calibri"/>
+                <w:color w:val="000000"/>
+              </w:rPr>
+              <w:t>ed to a correct truck which shares the same route on the package</w:t>
             </w:r>
           </w:p>
         </w:tc>
@@ -304,7 +333,63 @@
                 <w:rFonts w:ascii="Calibri" w:hAnsi="Calibri" w:cs="Calibri"/>
                 <w:color w:val="000000"/>
               </w:rPr>
-              <w:t xml:space="preserve">.0, "Blue"], [10, 20.00, "Red"], [10, </w:t>
+              <w:t>.0, "</w:t>
+            </w:r>
+            <w:r>
+              <w:rPr>
+                <w:rFonts w:ascii="Calibri" w:hAnsi="Calibri" w:cs="Calibri"/>
+                <w:color w:val="000000"/>
+              </w:rPr>
+              <w:t>Green</w:t>
+            </w:r>
+            <w:r>
+              <w:rPr>
+                <w:rFonts w:ascii="Calibri" w:hAnsi="Calibri" w:cs="Calibri"/>
+                <w:color w:val="000000"/>
+              </w:rPr>
+              <w:t>"], [</w:t>
+            </w:r>
+            <w:r>
+              <w:rPr>
+                <w:rFonts w:ascii="Calibri" w:hAnsi="Calibri" w:cs="Calibri"/>
+                <w:color w:val="000000"/>
+              </w:rPr>
+              <w:t>300</w:t>
+            </w:r>
+            <w:r>
+              <w:rPr>
+                <w:rFonts w:ascii="Calibri" w:hAnsi="Calibri" w:cs="Calibri"/>
+                <w:color w:val="000000"/>
+              </w:rPr>
+              <w:t>, 20.00, "</w:t>
+            </w:r>
+            <w:r>
+              <w:rPr>
+                <w:rFonts w:ascii="Calibri" w:hAnsi="Calibri" w:cs="Calibri"/>
+                <w:color w:val="000000"/>
+              </w:rPr>
+              <w:t>Blue</w:t>
+            </w:r>
+            <w:r>
+              <w:rPr>
+                <w:rFonts w:ascii="Calibri" w:hAnsi="Calibri" w:cs="Calibri"/>
+                <w:color w:val="000000"/>
+              </w:rPr>
+              <w:t>"], [10</w:t>
+            </w:r>
+            <w:r>
+              <w:rPr>
+                <w:rFonts w:ascii="Calibri" w:hAnsi="Calibri" w:cs="Calibri"/>
+                <w:color w:val="000000"/>
+              </w:rPr>
+              <w:t>0</w:t>
+            </w:r>
+            <w:r>
+              <w:rPr>
+                <w:rFonts w:ascii="Calibri" w:hAnsi="Calibri" w:cs="Calibri"/>
+                <w:color w:val="000000"/>
+              </w:rPr>
+              <w:t xml:space="preserve">, </w:t>
             </w:r>
             <w:r>
               <w:rPr>
@@ -332,7 +417,21 @@
                 <w:rFonts w:ascii="Calibri" w:hAnsi="Calibri" w:cs="Calibri"/>
                 <w:color w:val="000000"/>
               </w:rPr>
-              <w:t>, "Green"]</w:t>
+              <w:t>, "</w:t>
+            </w:r>
+            <w:r>
+              <w:rPr>
+                <w:rFonts w:ascii="Calibri" w:hAnsi="Calibri" w:cs="Calibri"/>
+                <w:color w:val="000000"/>
+              </w:rPr>
+              <w:t>Yellow</w:t>
+            </w:r>
+            <w:r>
+              <w:rPr>
+                <w:rFonts w:ascii="Calibri" w:hAnsi="Calibri" w:cs="Calibri"/>
+                <w:color w:val="000000"/>
+              </w:rPr>
+              <w:t>"]</w:t>
             </w:r>
           </w:p>
           <w:p>
@@ -369,7 +468,21 @@
                 <w:rFonts w:ascii="Calibri" w:hAnsi="Calibri" w:cs="Calibri"/>
                 <w:color w:val="000000"/>
               </w:rPr>
-              <w:t>[400, 5, Point[</w:t>
+              <w:t>[</w:t>
+            </w:r>
+            <w:r>
+              <w:rPr>
+                <w:rFonts w:ascii="Calibri" w:hAnsi="Calibri" w:cs="Calibri"/>
+                <w:color w:val="000000"/>
+              </w:rPr>
+              <w:t>250</w:t>
+            </w:r>
+            <w:r>
+              <w:rPr>
+                <w:rFonts w:ascii="Calibri" w:hAnsi="Calibri" w:cs="Calibri"/>
+                <w:color w:val="000000"/>
+              </w:rPr>
+              <w:t>, 5, Point[</w:t>
             </w:r>
             <w:r>
               <w:rPr>
@@ -516,52 +629,48 @@
                 <w:color w:val="000000"/>
                 <w:lang w:val="en-CA"/>
               </w:rPr>
-              <w:t xml:space="preserve">    {2500, 50.0, green, {}},</w:t>
-            </w:r>
-          </w:p>
-          <w:p>
-            <w:pPr>
-              <w:cnfStyle w:val="000000000000" w:firstRow="0" w:lastRow="0" w:firstColumn="0" w:lastColumn="0" w:oddVBand="0" w:evenVBand="0" w:oddHBand="0" w:evenHBand="0" w:firstRowFirstColumn="0" w:firstRowLastColumn="0" w:lastRowFirstColumn="0" w:lastRowLastColumn="0"/>
+              <w:t>[</w:t>
+            </w:r>
+            <w:r>
               <w:rPr>
                 <w:rFonts w:ascii="Calibri" w:hAnsi="Calibri" w:cs="Calibri"/>
                 <w:color w:val="000000"/>
                 <w:lang w:val="en-CA"/>
               </w:rPr>
-            </w:pPr>
+              <w:t xml:space="preserve">2500, 50.0, </w:t>
+            </w:r>
+            <w:r>
+              <w:rPr>
+                <w:rFonts w:ascii="Calibri" w:hAnsi="Calibri" w:cs="Calibri"/>
+                <w:color w:val="000000"/>
+              </w:rPr>
+              <w:t>"Green"</w:t>
+            </w:r>
             <w:r>
               <w:rPr>
                 <w:rFonts w:ascii="Calibri" w:hAnsi="Calibri" w:cs="Calibri"/>
                 <w:color w:val="000000"/>
                 <w:lang w:val="en-CA"/>
               </w:rPr>
-              <w:t xml:space="preserve">    {2500, 50.0, blueRoute, {}},</w:t>
-            </w:r>
-          </w:p>
-          <w:p>
-            <w:pPr>
-              <w:cnfStyle w:val="000000000000" w:firstRow="0" w:lastRow="0" w:firstColumn="0" w:lastColumn="0" w:oddVBand="0" w:evenVBand="0" w:oddHBand="0" w:evenHBand="0" w:firstRowFirstColumn="0" w:firstRowLastColumn="0" w:lastRowFirstColumn="0" w:lastRowLastColumn="0"/>
+              <w:t>]</w:t>
+            </w:r>
+            <w:r>
               <w:rPr>
                 <w:rFonts w:ascii="Calibri" w:hAnsi="Calibri" w:cs="Calibri"/>
                 <w:color w:val="000000"/>
                 <w:lang w:val="en-CA"/>
               </w:rPr>
-            </w:pPr>
-            <w:r>
+              <w:t>,</w:t>
+            </w:r>
+          </w:p>
+          <w:p>
+            <w:pPr>
+              <w:cnfStyle w:val="000000000000" w:firstRow="0" w:lastRow="0" w:firstColumn="0" w:lastColumn="0" w:oddVBand="0" w:evenVBand="0" w:oddHBand="0" w:evenHBand="0" w:firstRowFirstColumn="0" w:firstRowLastColumn="0" w:lastRowFirstColumn="0" w:lastRowLastColumn="0"/>
               <w:rPr>
                 <w:rFonts w:ascii="Calibri" w:hAnsi="Calibri" w:cs="Calibri"/>
                 <w:color w:val="000000"/>
                 <w:lang w:val="en-CA"/>
               </w:rPr>
-              <w:t xml:space="preserve">    {2500, 50.0, yellow, {}}</w:t>
-            </w:r>
-          </w:p>
-          <w:p>
-            <w:pPr>
-              <w:cnfStyle w:val="000000000000" w:firstRow="0" w:lastRow="0" w:firstColumn="0" w:lastColumn="0" w:oddVBand="0" w:evenVBand="0" w:oddHBand="0" w:evenHBand="0" w:firstRowFirstColumn="0" w:firstRowLastColumn="0" w:lastRowFirstColumn="0" w:lastRowLastColumn="0"/>
-              <w:rPr>
-                <w:rFonts w:ascii="Calibri" w:hAnsi="Calibri" w:cs="Calibri"/>
-                <w:color w:val="000000"/>
-              </w:rPr>
             </w:pPr>
             <w:r>
               <w:rPr>
@@ -569,8 +678,103 @@
                 <w:color w:val="000000"/>
                 <w:lang w:val="en-CA"/>
               </w:rPr>
-              <w:t>};</w:t>
-            </w:r>
+              <w:t>[</w:t>
+            </w:r>
+            <w:r>
+              <w:rPr>
+                <w:rFonts w:ascii="Calibri" w:hAnsi="Calibri" w:cs="Calibri"/>
+                <w:color w:val="000000"/>
+                <w:lang w:val="en-CA"/>
+              </w:rPr>
+              <w:t xml:space="preserve">2500, 50.0, </w:t>
+            </w:r>
+            <w:r>
+              <w:rPr>
+                <w:rFonts w:ascii="Calibri" w:hAnsi="Calibri" w:cs="Calibri"/>
+                <w:color w:val="000000"/>
+              </w:rPr>
+              <w:t>"Blue"</w:t>
+            </w:r>
+            <w:r>
+              <w:rPr>
+                <w:rFonts w:ascii="Calibri" w:hAnsi="Calibri" w:cs="Calibri"/>
+                <w:color w:val="000000"/>
+                <w:lang w:val="en-CA"/>
+              </w:rPr>
+              <w:t>]</w:t>
+            </w:r>
+            <w:r>
+              <w:rPr>
+                <w:rFonts w:ascii="Calibri" w:hAnsi="Calibri" w:cs="Calibri"/>
+                <w:color w:val="000000"/>
+                <w:lang w:val="en-CA"/>
+              </w:rPr>
+              <w:t>,</w:t>
+            </w:r>
+          </w:p>
+          <w:p>
+            <w:pPr>
+              <w:cnfStyle w:val="000000000000" w:firstRow="0" w:lastRow="0" w:firstColumn="0" w:lastColumn="0" w:oddVBand="0" w:evenVBand="0" w:oddHBand="0" w:evenHBand="0" w:firstRowFirstColumn="0" w:firstRowLastColumn="0" w:lastRowFirstColumn="0" w:lastRowLastColumn="0"/>
+              <w:rPr>
+                <w:rFonts w:ascii="Calibri" w:hAnsi="Calibri" w:cs="Calibri"/>
+                <w:color w:val="000000"/>
+                <w:lang w:val="en-CA"/>
+              </w:rPr>
+            </w:pPr>
+            <w:r>
+              <w:rPr>
+                <w:rFonts w:ascii="Calibri" w:hAnsi="Calibri" w:cs="Calibri"/>
+                <w:color w:val="000000"/>
+                <w:lang w:val="en-CA"/>
+              </w:rPr>
+              <w:t>[</w:t>
+            </w:r>
+            <w:r>
+              <w:rPr>
+                <w:rFonts w:ascii="Calibri" w:hAnsi="Calibri" w:cs="Calibri"/>
+                <w:color w:val="000000"/>
+                <w:lang w:val="en-CA"/>
+              </w:rPr>
+              <w:t xml:space="preserve">2500, 50.0, </w:t>
+            </w:r>
+            <w:r>
+              <w:rPr>
+                <w:rFonts w:ascii="Calibri" w:hAnsi="Calibri" w:cs="Calibri"/>
+                <w:color w:val="000000"/>
+              </w:rPr>
+              <w:t>"</w:t>
+            </w:r>
+            <w:r>
+              <w:rPr>
+                <w:rFonts w:ascii="Calibri" w:hAnsi="Calibri" w:cs="Calibri"/>
+                <w:color w:val="000000"/>
+              </w:rPr>
+              <w:t>Yellow</w:t>
+            </w:r>
+            <w:r>
+              <w:rPr>
+                <w:rFonts w:ascii="Calibri" w:hAnsi="Calibri" w:cs="Calibri"/>
+                <w:color w:val="000000"/>
+              </w:rPr>
+              <w:t>"</w:t>
+            </w:r>
+            <w:r>
+              <w:rPr>
+                <w:rFonts w:ascii="Calibri" w:hAnsi="Calibri" w:cs="Calibri"/>
+                <w:color w:val="000000"/>
+                <w:lang w:val="en-CA"/>
+              </w:rPr>
+              <w:t>]</w:t>
+            </w:r>
+          </w:p>
+          <w:p>
+            <w:pPr>
+              <w:cnfStyle w:val="000000000000" w:firstRow="0" w:lastRow="0" w:firstColumn="0" w:lastColumn="0" w:oddVBand="0" w:evenVBand="0" w:oddHBand="0" w:evenHBand="0" w:firstRowFirstColumn="0" w:firstRowLastColumn="0" w:lastRowFirstColumn="0" w:lastRowLastColumn="0"/>
+              <w:rPr>
+                <w:rFonts w:ascii="Calibri" w:hAnsi="Calibri" w:cs="Calibri"/>
+                <w:color w:val="000000"/>
+              </w:rPr>
+            </w:pPr>
           </w:p>
           <w:p>
             <w:pPr>
@@ -597,7 +801,21 @@
                 <w:rFonts w:ascii="Calibri" w:hAnsi="Calibri" w:cs="Calibri"/>
                 <w:color w:val="000000"/>
               </w:rPr>
-              <w:t>[200, 5, Point[</w:t>
+              <w:t>[2</w:t>
+            </w:r>
+            <w:r>
+              <w:rPr>
+                <w:rFonts w:ascii="Calibri" w:hAnsi="Calibri" w:cs="Calibri"/>
+                <w:color w:val="000000"/>
+              </w:rPr>
+              <w:t>5</w:t>
+            </w:r>
+            <w:r>
+              <w:rPr>
+                <w:rFonts w:ascii="Calibri" w:hAnsi="Calibri" w:cs="Calibri"/>
+                <w:color w:val="000000"/>
+              </w:rPr>
+              <w:t>0, 5, Point[</w:t>
             </w:r>
             <w:r>
               <w:rPr>
@@ -732,7 +950,65 @@
                 <w:rFonts w:ascii="Calibri" w:hAnsi="Calibri" w:cs="Calibri"/>
                 <w:color w:val="000000"/>
               </w:rPr>
-              <w:t>[5000, 250.00, "Blue"], [90, 250.00, "Red"], [10, 250.00, "Green"]</w:t>
+              <w:t xml:space="preserve">[50, </w:t>
+            </w:r>
+            <w:r>
+              <w:rPr>
+                <w:rFonts w:ascii="Calibri" w:hAnsi="Calibri" w:cs="Calibri"/>
+                <w:color w:val="000000"/>
+              </w:rPr>
+              <w:t>5</w:t>
+            </w:r>
+            <w:r>
+              <w:rPr>
+                <w:rFonts w:ascii="Calibri" w:hAnsi="Calibri" w:cs="Calibri"/>
+                <w:color w:val="000000"/>
+              </w:rPr>
+              <w:t>0.00, "Blue"],</w:t>
+            </w:r>
+          </w:p>
+          <w:p>
+            <w:pPr>
+              <w:cnfStyle w:val="000000100000" w:firstRow="0" w:lastRow="0" w:firstColumn="0" w:lastColumn="0" w:oddVBand="0" w:evenVBand="0" w:oddHBand="1" w:evenHBand="0" w:firstRowFirstColumn="0" w:firstRowLastColumn="0" w:lastRowFirstColumn="0" w:lastRowLastColumn="0"/>
+              <w:rPr>
+                <w:rFonts w:ascii="Calibri" w:hAnsi="Calibri" w:cs="Calibri"/>
+                <w:color w:val="000000"/>
+              </w:rPr>
+            </w:pPr>
+            <w:r>
+              <w:rPr>
+                <w:rFonts w:ascii="Calibri" w:hAnsi="Calibri" w:cs="Calibri"/>
+                <w:color w:val="000000"/>
+              </w:rPr>
+              <w:t>[90, 50.00, "</w:t>
+            </w:r>
+            <w:r>
+              <w:rPr>
+                <w:rFonts w:ascii="Calibri" w:hAnsi="Calibri" w:cs="Calibri"/>
+                <w:color w:val="000000"/>
+              </w:rPr>
+              <w:t>Yellow</w:t>
+            </w:r>
+            <w:r>
+              <w:rPr>
+                <w:rFonts w:ascii="Calibri" w:hAnsi="Calibri" w:cs="Calibri"/>
+                <w:color w:val="000000"/>
+              </w:rPr>
+              <w:t xml:space="preserve">"], [10, </w:t>
+            </w:r>
+            <w:r>
+              <w:rPr>
+                <w:rFonts w:ascii="Calibri" w:hAnsi="Calibri" w:cs="Calibri"/>
+                <w:color w:val="000000"/>
+              </w:rPr>
+              <w:t>10</w:t>
+            </w:r>
+            <w:r>
+              <w:rPr>
+                <w:rFonts w:ascii="Calibri" w:hAnsi="Calibri" w:cs="Calibri"/>
+                <w:color w:val="000000"/>
+              </w:rPr>
+              <w:t>0.00, "Green"]</w:t>
             </w:r>
           </w:p>
           <w:p>
@@ -832,11 +1108,7 @@
               </w:numPr>
             </w:pPr>
             <w:r>
-              <w:t xml:space="preserve">Tests to see if a shipment that must be diverted is </w:t>
-            </w:r>
-            <w:r>
-              <w:lastRenderedPageBreak/>
-              <w:t>correctly assigned to truck that is within range</w:t>
+              <w:t>Tests to see if a shipment that must be diverted is correctly assigned to truck that is within range</w:t>
             </w:r>
           </w:p>
         </w:tc>
@@ -858,7 +1130,6 @@
                 <w:rFonts w:ascii="Calibri" w:hAnsi="Calibri" w:cs="Calibri"/>
                 <w:color w:val="000000"/>
               </w:rPr>
-              <w:lastRenderedPageBreak/>
               <w:t>PARAMETERS:</w:t>
             </w:r>
           </w:p>
@@ -892,8 +1163,63 @@
                 <w:rFonts w:ascii="Calibri" w:hAnsi="Calibri" w:cs="Calibri"/>
                 <w:color w:val="000000"/>
               </w:rPr>
-              <w:lastRenderedPageBreak/>
-              <w:t>[5000, 250.00, "Blue"], [0, 250.00, "</w:t>
+              <w:t>[</w:t>
+            </w:r>
+            <w:r>
+              <w:rPr>
+                <w:rFonts w:ascii="Calibri" w:hAnsi="Calibri" w:cs="Calibri"/>
+                <w:color w:val="000000"/>
+              </w:rPr>
+              <w:t>25</w:t>
+            </w:r>
+            <w:r>
+              <w:rPr>
+                <w:rFonts w:ascii="Calibri" w:hAnsi="Calibri" w:cs="Calibri"/>
+                <w:color w:val="000000"/>
+              </w:rPr>
+              <w:t xml:space="preserve">00, </w:t>
+            </w:r>
+            <w:r>
+              <w:rPr>
+                <w:rFonts w:ascii="Calibri" w:hAnsi="Calibri" w:cs="Calibri"/>
+                <w:color w:val="000000"/>
+              </w:rPr>
+              <w:t>10</w:t>
+            </w:r>
+            <w:r>
+              <w:rPr>
+                <w:rFonts w:ascii="Calibri" w:hAnsi="Calibri" w:cs="Calibri"/>
+                <w:color w:val="000000"/>
+              </w:rPr>
+              <w:t>0.00, "Blue"], [</w:t>
+            </w:r>
+            <w:r>
+              <w:rPr>
+                <w:rFonts w:ascii="Calibri" w:hAnsi="Calibri" w:cs="Calibri"/>
+                <w:color w:val="000000"/>
+              </w:rPr>
+              <w:t>10</w:t>
+            </w:r>
+            <w:r>
+              <w:rPr>
+                <w:rFonts w:ascii="Calibri" w:hAnsi="Calibri" w:cs="Calibri"/>
+                <w:color w:val="000000"/>
+              </w:rPr>
+              <w:t xml:space="preserve">0, </w:t>
+            </w:r>
+            <w:r>
+              <w:rPr>
+                <w:rFonts w:ascii="Calibri" w:hAnsi="Calibri" w:cs="Calibri"/>
+                <w:color w:val="000000"/>
+              </w:rPr>
+              <w:t>1</w:t>
+            </w:r>
+            <w:r>
+              <w:rPr>
+                <w:rFonts w:ascii="Calibri" w:hAnsi="Calibri" w:cs="Calibri"/>
+                <w:color w:val="000000"/>
+              </w:rPr>
+              <w:t>0.00, "</w:t>
             </w:r>
             <w:r>
               <w:rPr>
@@ -907,21 +1233,35 @@
                 <w:rFonts w:ascii="Calibri" w:hAnsi="Calibri" w:cs="Calibri"/>
                 <w:color w:val="000000"/>
               </w:rPr>
-              <w:t xml:space="preserve">"], [10, 250.00, </w:t>
-            </w:r>
-            <w:r>
-              <w:rPr>
-                <w:rFonts w:ascii="Calibri" w:hAnsi="Calibri" w:cs="Calibri"/>
-                <w:color w:val="000000"/>
-              </w:rPr>
-              <w:t xml:space="preserve"> “Yellow” </w:t>
-            </w:r>
-            <w:r>
-              <w:rPr>
-                <w:rFonts w:ascii="Calibri" w:hAnsi="Calibri" w:cs="Calibri"/>
-                <w:color w:val="000000"/>
-              </w:rPr>
-              <w:t>Point[G,12]</w:t>
+              <w:t>"], [1</w:t>
+            </w:r>
+            <w:r>
+              <w:rPr>
+                <w:rFonts w:ascii="Calibri" w:hAnsi="Calibri" w:cs="Calibri"/>
+                <w:color w:val="000000"/>
+              </w:rPr>
+              <w:t>0</w:t>
+            </w:r>
+            <w:r>
+              <w:rPr>
+                <w:rFonts w:ascii="Calibri" w:hAnsi="Calibri" w:cs="Calibri"/>
+                <w:color w:val="000000"/>
+              </w:rPr>
+              <w:t>0, 50.00,</w:t>
+            </w:r>
+            <w:r>
+              <w:rPr>
+                <w:rFonts w:ascii="Calibri" w:hAnsi="Calibri" w:cs="Calibri"/>
+                <w:color w:val="000000"/>
+              </w:rPr>
+              <w:t xml:space="preserve"> “Yellow”</w:t>
+            </w:r>
+            <w:r>
+              <w:rPr>
+                <w:rFonts w:ascii="Calibri" w:hAnsi="Calibri" w:cs="Calibri"/>
+                <w:color w:val="000000"/>
+              </w:rPr>
+              <w:t>]</w:t>
             </w:r>
           </w:p>
           <w:p>
@@ -958,7 +1298,35 @@
                 <w:rFonts w:ascii="Calibri" w:hAnsi="Calibri" w:cs="Calibri"/>
                 <w:color w:val="000000"/>
               </w:rPr>
-              <w:t>[3000,1, 2, Point[</w:t>
+              <w:t>[</w:t>
+            </w:r>
+            <w:r>
+              <w:rPr>
+                <w:rFonts w:ascii="Calibri" w:hAnsi="Calibri" w:cs="Calibri"/>
+                <w:color w:val="000000"/>
+              </w:rPr>
+              <w:t>5</w:t>
+            </w:r>
+            <w:r>
+              <w:rPr>
+                <w:rFonts w:ascii="Calibri" w:hAnsi="Calibri" w:cs="Calibri"/>
+                <w:color w:val="000000"/>
+              </w:rPr>
+              <w:t>00,</w:t>
+            </w:r>
+            <w:r>
+              <w:rPr>
+                <w:rFonts w:ascii="Calibri" w:hAnsi="Calibri" w:cs="Calibri"/>
+                <w:color w:val="000000"/>
+              </w:rPr>
+              <w:t xml:space="preserve"> 5, </w:t>
+            </w:r>
+            <w:r>
+              <w:rPr>
+                <w:rFonts w:ascii="Calibri" w:hAnsi="Calibri" w:cs="Calibri"/>
+                <w:color w:val="000000"/>
+              </w:rPr>
+              <w:t>Point[</w:t>
             </w:r>
             <w:r>
               <w:rPr>
@@ -1058,7 +1426,35 @@
         <w:rPr>
           <w:color w:val="808080" w:themeColor="background1" w:themeShade="80"/>
         </w:rPr>
-        <w:t>Bug was found that checkSpace/Valid function would sometimes return false under a valid truck/package, checkspace and valid were adjusted.</w:t>
+        <w:t xml:space="preserve">Bug was found that </w:t>
+      </w:r>
+      <w:proofErr w:type="spellStart"/>
+      <w:r>
+        <w:rPr>
+          <w:color w:val="808080" w:themeColor="background1" w:themeShade="80"/>
+        </w:rPr>
+        <w:t>checkSpace</w:t>
+      </w:r>
+      <w:proofErr w:type="spellEnd"/>
+      <w:r>
+        <w:rPr>
+          <w:color w:val="808080" w:themeColor="background1" w:themeShade="80"/>
+        </w:rPr>
+        <w:t xml:space="preserve">/Valid function would sometimes return false under a valid truck/package, </w:t>
+      </w:r>
+      <w:proofErr w:type="spellStart"/>
+      <w:r>
+        <w:rPr>
+          <w:color w:val="808080" w:themeColor="background1" w:themeShade="80"/>
+        </w:rPr>
+        <w:t>checkspace</w:t>
+      </w:r>
+      <w:proofErr w:type="spellEnd"/>
+      <w:r>
+        <w:rPr>
+          <w:color w:val="808080" w:themeColor="background1" w:themeShade="80"/>
+        </w:rPr>
+        <w:t xml:space="preserve"> and valid were adjusted.</w:t>
       </w:r>
     </w:p>
     <w:p>
@@ -1140,14 +1536,19 @@
         <w:t>Test Function</w:t>
       </w:r>
       <w:r>
-        <w:t>: test_</w:t>
-      </w:r>
-      <w:r>
-        <w:t>checkV</w:t>
+        <w:t xml:space="preserve">: </w:t>
+      </w:r>
+      <w:proofErr w:type="spellStart"/>
+      <w:r>
+        <w:t>test_</w:t>
+      </w:r>
+      <w:r>
+        <w:t>v</w:t>
       </w:r>
       <w:r>
         <w:t>alid</w:t>
       </w:r>
+      <w:proofErr w:type="spellEnd"/>
     </w:p>
     <w:p>
       <w:pPr>
@@ -1171,11 +1572,11 @@
         <w:tblLook w:val="04A0" w:firstRow="1" w:lastRow="0" w:firstColumn="1" w:lastColumn="0" w:noHBand="0" w:noVBand="1"/>
       </w:tblPr>
       <w:tblGrid>
-        <w:gridCol w:w="2300"/>
-        <w:gridCol w:w="2802"/>
-        <w:gridCol w:w="1719"/>
-        <w:gridCol w:w="1463"/>
-        <w:gridCol w:w="1066"/>
+        <w:gridCol w:w="2425"/>
+        <w:gridCol w:w="2340"/>
+        <w:gridCol w:w="1890"/>
+        <w:gridCol w:w="1620"/>
+        <w:gridCol w:w="1075"/>
       </w:tblGrid>
       <w:tr>
         <w:trPr>
@@ -1328,7 +1729,21 @@
                 <w:rFonts w:ascii="Calibri" w:hAnsi="Calibri" w:cs="Calibri"/>
                 <w:color w:val="000000"/>
               </w:rPr>
-              <w:t>[20, 2, "Blue"]</w:t>
+              <w:t>[20, 2, "</w:t>
+            </w:r>
+            <w:r>
+              <w:rPr>
+                <w:rFonts w:ascii="Calibri" w:hAnsi="Calibri" w:cs="Calibri"/>
+                <w:color w:val="000000"/>
+              </w:rPr>
+              <w:t>7H</w:t>
+            </w:r>
+            <w:r>
+              <w:rPr>
+                <w:rFonts w:ascii="Calibri" w:hAnsi="Calibri" w:cs="Calibri"/>
+                <w:color w:val="000000"/>
+              </w:rPr>
+              <w:t>"]</w:t>
             </w:r>
           </w:p>
         </w:tc>
@@ -1391,7 +1806,25 @@
               </w:numPr>
             </w:pPr>
             <w:r>
-              <w:t>Tests to see if a valid weight, odd size and non accepted size, and an extremly large, non-coresponding ID, is valid</w:t>
+              <w:t xml:space="preserve">Tests to see if a valid weight, </w:t>
+            </w:r>
+            <w:r>
+              <w:t xml:space="preserve">and </w:t>
+            </w:r>
+            <w:r>
+              <w:t>non</w:t>
+            </w:r>
+            <w:r>
+              <w:t>-</w:t>
+            </w:r>
+            <w:r>
+              <w:t>accepted size</w:t>
+            </w:r>
+            <w:r>
+              <w:t xml:space="preserve"> </w:t>
+            </w:r>
+            <w:r>
+              <w:t>is valid</w:t>
             </w:r>
           </w:p>
         </w:tc>
@@ -1441,7 +1874,49 @@
                 <w:rFonts w:ascii="Calibri" w:hAnsi="Calibri" w:cs="Calibri"/>
                 <w:color w:val="000000"/>
               </w:rPr>
-              <w:t>[4000, 7, "242103131221321332131"]</w:t>
+              <w:t>[</w:t>
+            </w:r>
+            <w:r>
+              <w:rPr>
+                <w:rFonts w:ascii="Calibri" w:hAnsi="Calibri" w:cs="Calibri"/>
+                <w:color w:val="000000"/>
+              </w:rPr>
+              <w:t>2</w:t>
+            </w:r>
+            <w:r>
+              <w:rPr>
+                <w:rFonts w:ascii="Calibri" w:hAnsi="Calibri" w:cs="Calibri"/>
+                <w:color w:val="000000"/>
+              </w:rPr>
+              <w:t xml:space="preserve">000, </w:t>
+            </w:r>
+            <w:r>
+              <w:rPr>
+                <w:rFonts w:ascii="Calibri" w:hAnsi="Calibri" w:cs="Calibri"/>
+                <w:color w:val="000000"/>
+              </w:rPr>
+              <w:t>5</w:t>
+            </w:r>
+            <w:r>
+              <w:rPr>
+                <w:rFonts w:ascii="Calibri" w:hAnsi="Calibri" w:cs="Calibri"/>
+                <w:color w:val="000000"/>
+              </w:rPr>
+              <w:t>, "</w:t>
+            </w:r>
+            <w:r>
+              <w:rPr>
+                <w:rFonts w:ascii="Calibri" w:hAnsi="Calibri" w:cs="Calibri"/>
+                <w:color w:val="000000"/>
+              </w:rPr>
+              <w:t>2B</w:t>
+            </w:r>
+            <w:r>
+              <w:rPr>
+                <w:rFonts w:ascii="Calibri" w:hAnsi="Calibri" w:cs="Calibri"/>
+                <w:color w:val="000000"/>
+              </w:rPr>
+              <w:t>"]</w:t>
             </w:r>
           </w:p>
         </w:tc>
@@ -1469,7 +1944,7 @@
               <w:cnfStyle w:val="000000000000" w:firstRow="0" w:lastRow="0" w:firstColumn="0" w:lastColumn="0" w:oddVBand="0" w:evenVBand="0" w:oddHBand="0" w:evenHBand="0" w:firstRowFirstColumn="0" w:firstRowLastColumn="0" w:lastRowFirstColumn="0" w:lastRowLastColumn="0"/>
             </w:pPr>
             <w:r>
-              <w:t>FALSSE</w:t>
+              <w:t>FALSE</w:t>
             </w:r>
           </w:p>
         </w:tc>
@@ -1557,7 +2032,21 @@
                 <w:rFonts w:ascii="Calibri" w:hAnsi="Calibri" w:cs="Calibri"/>
                 <w:color w:val="000000"/>
               </w:rPr>
-              <w:t>[-1, 5, "Red"]</w:t>
+              <w:t>[-1, 5, "</w:t>
+            </w:r>
+            <w:r>
+              <w:rPr>
+                <w:rFonts w:ascii="Calibri" w:hAnsi="Calibri" w:cs="Calibri"/>
+                <w:color w:val="000000"/>
+              </w:rPr>
+              <w:t>9H</w:t>
+            </w:r>
+            <w:r>
+              <w:rPr>
+                <w:rFonts w:ascii="Calibri" w:hAnsi="Calibri" w:cs="Calibri"/>
+                <w:color w:val="000000"/>
+              </w:rPr>
+              <w:t>"]</w:t>
             </w:r>
           </w:p>
         </w:tc>
@@ -1620,7 +2109,15 @@
               </w:numPr>
             </w:pPr>
             <w:r>
-              <w:t>Tests to see if a valid size and id is met, but maxInt for weight</w:t>
+              <w:t xml:space="preserve">Tests to see if a valid size and id is met, but </w:t>
+            </w:r>
+            <w:proofErr w:type="spellStart"/>
+            <w:r>
+              <w:t>maxInt</w:t>
+            </w:r>
+            <w:proofErr w:type="spellEnd"/>
+            <w:r>
+              <w:t xml:space="preserve"> for weight</w:t>
             </w:r>
           </w:p>
         </w:tc>
@@ -1670,7 +2167,21 @@
                 <w:rFonts w:ascii="Calibri" w:hAnsi="Calibri" w:cs="Calibri"/>
                 <w:color w:val="000000"/>
               </w:rPr>
-              <w:t>[MAXINT+1, 2, "Green"]</w:t>
+              <w:t>[MAXINT, 2, "</w:t>
+            </w:r>
+            <w:r>
+              <w:rPr>
+                <w:rFonts w:ascii="Calibri" w:hAnsi="Calibri" w:cs="Calibri"/>
+                <w:color w:val="000000"/>
+              </w:rPr>
+              <w:t>4H</w:t>
+            </w:r>
+            <w:r>
+              <w:rPr>
+                <w:rFonts w:ascii="Calibri" w:hAnsi="Calibri" w:cs="Calibri"/>
+                <w:color w:val="000000"/>
+              </w:rPr>
+              <w:t>"]</w:t>
             </w:r>
           </w:p>
         </w:tc>
@@ -1719,6 +2230,63 @@
       </w:tr>
     </w:tbl>
     <w:p/>
+    <w:p>
+      <w:r>
+        <w:rPr>
+          <w:b/>
+          <w:bCs/>
+        </w:rPr>
+        <w:t>Bugs Found</w:t>
+      </w:r>
+      <w:r>
+        <w:t>:</w:t>
+      </w:r>
+    </w:p>
+    <w:p>
+      <w:pPr>
+        <w:rPr>
+          <w:color w:val="808080" w:themeColor="background1" w:themeShade="80"/>
+        </w:rPr>
+      </w:pPr>
+      <w:r>
+        <w:rPr>
+          <w:color w:val="808080" w:themeColor="background1" w:themeShade="80"/>
+        </w:rPr>
+        <w:t>N/A (Not yet implemented/executed)</w:t>
+      </w:r>
+    </w:p>
+    <w:p>
+      <w:r>
+        <w:rPr>
+          <w:b/>
+          <w:bCs/>
+        </w:rPr>
+        <w:t>Test Name or ID</w:t>
+      </w:r>
+      <w:r>
+        <w:t xml:space="preserve">: Test </w:t>
+      </w:r>
+      <w:proofErr w:type="spellStart"/>
+      <w:r>
+        <w:t>checkSpace</w:t>
+      </w:r>
+      <w:proofErr w:type="spellEnd"/>
+      <w:r>
+        <w:t xml:space="preserve"> (by Bilal)</w:t>
+      </w:r>
+    </w:p>
+    <w:p>
+      <w:r>
+        <w:rPr>
+          <w:b/>
+          <w:bCs/>
+        </w:rPr>
+        <w:t>Test Type</w:t>
+      </w:r>
+      <w:r>
+        <w:t>: Black box</w:t>
+      </w:r>
+    </w:p>
     <w:p>
       <w:r>
         <w:rPr>
@@ -1726,62 +2294,18 @@
           <w:bCs/>
         </w:rPr>
         <w:lastRenderedPageBreak/>
-        <w:t>Bugs Found</w:t>
-      </w:r>
-      <w:r>
-        <w:t>:</w:t>
-      </w:r>
-    </w:p>
-    <w:p>
-      <w:pPr>
-        <w:rPr>
-          <w:color w:val="808080" w:themeColor="background1" w:themeShade="80"/>
-        </w:rPr>
-      </w:pPr>
-      <w:r>
-        <w:rPr>
-          <w:color w:val="808080" w:themeColor="background1" w:themeShade="80"/>
-        </w:rPr>
-        <w:t>N/A (Not yet implemented/executed)</w:t>
-      </w:r>
-    </w:p>
-    <w:p>
-      <w:r>
-        <w:rPr>
-          <w:b/>
-          <w:bCs/>
-        </w:rPr>
-        <w:t>Test Name or ID</w:t>
-      </w:r>
-      <w:r>
-        <w:t>: Test checkSpace</w:t>
-      </w:r>
-      <w:r>
-        <w:t xml:space="preserve"> (by Bilal)</w:t>
-      </w:r>
-    </w:p>
-    <w:p>
-      <w:r>
-        <w:rPr>
-          <w:b/>
-          <w:bCs/>
-        </w:rPr>
-        <w:t>Test Type</w:t>
-      </w:r>
-      <w:r>
-        <w:t>: Black box</w:t>
-      </w:r>
-    </w:p>
-    <w:p>
-      <w:r>
-        <w:rPr>
-          <w:b/>
-          <w:bCs/>
-        </w:rPr>
         <w:t>Description</w:t>
       </w:r>
       <w:r>
-        <w:t xml:space="preserve">: Tests the checkSpace function to ensure that </w:t>
+        <w:t xml:space="preserve">: Tests the </w:t>
+      </w:r>
+      <w:proofErr w:type="spellStart"/>
+      <w:r>
+        <w:t>checkSpace</w:t>
+      </w:r>
+      <w:proofErr w:type="spellEnd"/>
+      <w:r>
+        <w:t xml:space="preserve"> function to ensure that </w:t>
       </w:r>
       <w:r>
         <w:t>trucks handle storage space correctly depending on the packages/shipment.</w:t>
@@ -1808,14 +2332,19 @@
         <w:t>Test Function</w:t>
       </w:r>
       <w:r>
-        <w:t>: test_</w:t>
-      </w:r>
-      <w:r>
-        <w:t>check</w:t>
-      </w:r>
-      <w:r>
-        <w:t>Space</w:t>
-      </w:r>
+        <w:t xml:space="preserve">: </w:t>
+      </w:r>
+      <w:proofErr w:type="spellStart"/>
+      <w:r>
+        <w:t>test_</w:t>
+      </w:r>
+      <w:r>
+        <w:t>s</w:t>
+      </w:r>
+      <w:r>
+        <w:t>pace</w:t>
+      </w:r>
+      <w:proofErr w:type="spellEnd"/>
     </w:p>
     <w:p>
       <w:pPr>
@@ -1946,7 +2475,7 @@
                 <w:rFonts w:ascii="Calibri" w:hAnsi="Calibri" w:cs="Calibri"/>
                 <w:color w:val="000000"/>
               </w:rPr>
-              <w:t>Tests to see if a valid shipment fit's on a truck with enough space</w:t>
+              <w:t>Tests to see if a valid shipment fits on a truck with enough space</w:t>
             </w:r>
           </w:p>
         </w:tc>
@@ -2001,7 +2530,21 @@
                 <w:rFonts w:ascii="Calibri" w:hAnsi="Calibri" w:cs="Calibri"/>
                 <w:color w:val="000000"/>
               </w:rPr>
-              <w:t>[5000, 250.00, "Blue"]</w:t>
+              <w:t>[</w:t>
+            </w:r>
+            <w:r>
+              <w:rPr>
+                <w:rFonts w:ascii="Calibri" w:hAnsi="Calibri" w:cs="Calibri"/>
+                <w:color w:val="000000"/>
+              </w:rPr>
+              <w:t>2</w:t>
+            </w:r>
+            <w:r>
+              <w:rPr>
+                <w:rFonts w:ascii="Calibri" w:hAnsi="Calibri" w:cs="Calibri"/>
+                <w:color w:val="000000"/>
+              </w:rPr>
+              <w:t>000, 50.00, "Blue"]</w:t>
             </w:r>
           </w:p>
           <w:p>
@@ -2038,7 +2581,21 @@
                 <w:rFonts w:ascii="Calibri" w:hAnsi="Calibri" w:cs="Calibri"/>
                 <w:color w:val="000000"/>
               </w:rPr>
-              <w:t>[20, 2, "Blue"]</w:t>
+              <w:t>[20, 2, "</w:t>
+            </w:r>
+            <w:r>
+              <w:rPr>
+                <w:rFonts w:ascii="Calibri" w:hAnsi="Calibri" w:cs="Calibri"/>
+                <w:color w:val="000000"/>
+              </w:rPr>
+              <w:t>4H</w:t>
+            </w:r>
+            <w:r>
+              <w:rPr>
+                <w:rFonts w:ascii="Calibri" w:hAnsi="Calibri" w:cs="Calibri"/>
+                <w:color w:val="000000"/>
+              </w:rPr>
+              <w:t>"]</w:t>
             </w:r>
           </w:p>
         </w:tc>
@@ -2077,21 +2634,7 @@
           </w:tcPr>
           <w:p>
             <w:pPr>
-              <w:cnfStyle w:val="000000100000" w:firstRow="0" w:lastRow="0" w:firstColumn="0" w:lastColumn="0" w:oddVBand="0" w:evenVBand="0" w:oddHBand="1" w:evenHBand="0" w:firstRowFirstColumn="0" w:firstRowLastColumn="0" w:lastRowFirstColumn="0" w:lastRowLastColumn="0"/>
-            </w:pPr>
-          </w:p>
-          <w:p>
-            <w:pPr>
-              <w:cnfStyle w:val="000000100000" w:firstRow="0" w:lastRow="0" w:firstColumn="0" w:lastColumn="0" w:oddVBand="0" w:evenVBand="0" w:oddHBand="1" w:evenHBand="0" w:firstRowFirstColumn="0" w:firstRowLastColumn="0" w:lastRowFirstColumn="0" w:lastRowLastColumn="0"/>
-            </w:pPr>
-          </w:p>
-          <w:p>
-            <w:pPr>
-              <w:cnfStyle w:val="000000100000" w:firstRow="0" w:lastRow="0" w:firstColumn="0" w:lastColumn="0" w:oddVBand="0" w:evenVBand="0" w:oddHBand="1" w:evenHBand="0" w:firstRowFirstColumn="0" w:firstRowLastColumn="0" w:lastRowFirstColumn="0" w:lastRowLastColumn="0"/>
-            </w:pPr>
-          </w:p>
-          <w:p>
-            <w:pPr>
+              <w:jc w:val="center"/>
               <w:cnfStyle w:val="000000100000" w:firstRow="0" w:lastRow="0" w:firstColumn="0" w:lastColumn="0" w:oddVBand="0" w:evenVBand="0" w:oddHBand="1" w:evenHBand="0" w:firstRowFirstColumn="0" w:firstRowLastColumn="0" w:lastRowFirstColumn="0" w:lastRowLastColumn="0"/>
             </w:pPr>
             <w:r>
@@ -2116,7 +2659,7 @@
               </w:numPr>
             </w:pPr>
             <w:r>
-              <w:t>Tests to see if a wrong size and non id fits on the truck</w:t>
+              <w:t>Tests to see if a wrong size fits on the truck</w:t>
             </w:r>
           </w:p>
         </w:tc>
@@ -2208,7 +2751,21 @@
                 <w:rFonts w:ascii="Calibri" w:hAnsi="Calibri" w:cs="Calibri"/>
                 <w:color w:val="000000"/>
               </w:rPr>
-              <w:t>[4000, 7, ""</w:t>
+              <w:t>[4000, 7, "</w:t>
+            </w:r>
+            <w:r>
+              <w:rPr>
+                <w:rFonts w:ascii="Calibri" w:hAnsi="Calibri" w:cs="Calibri"/>
+                <w:color w:val="000000"/>
+              </w:rPr>
+              <w:t>2H</w:t>
+            </w:r>
+            <w:r>
+              <w:rPr>
+                <w:rFonts w:ascii="Calibri" w:hAnsi="Calibri" w:cs="Calibri"/>
+                <w:color w:val="000000"/>
+              </w:rPr>
+              <w:t>"</w:t>
             </w:r>
             <w:r>
               <w:rPr>
@@ -2254,6 +2811,7 @@
           </w:tcPr>
           <w:p>
             <w:pPr>
+              <w:jc w:val="center"/>
               <w:cnfStyle w:val="000000000000" w:firstRow="0" w:lastRow="0" w:firstColumn="0" w:lastColumn="0" w:oddVBand="0" w:evenVBand="0" w:oddHBand="0" w:evenHBand="0" w:firstRowFirstColumn="0" w:firstRowLastColumn="0" w:lastRowFirstColumn="0" w:lastRowLastColumn="0"/>
             </w:pPr>
             <w:r>
@@ -2281,7 +2839,13 @@
               </w:numPr>
             </w:pPr>
             <w:r>
-              <w:t>Tests to see if a shipment with a invalid weight is put on the truck</w:t>
+              <w:t>Tests to see if a shipment with a</w:t>
+            </w:r>
+            <w:r>
+              <w:t>n</w:t>
+            </w:r>
+            <w:r>
+              <w:t xml:space="preserve"> invalid weight is put on the truck</w:t>
             </w:r>
           </w:p>
         </w:tc>
@@ -2373,7 +2937,21 @@
                 <w:rFonts w:ascii="Calibri" w:hAnsi="Calibri" w:cs="Calibri"/>
                 <w:color w:val="000000"/>
               </w:rPr>
-              <w:t>[-1, 5, "Red"]</w:t>
+              <w:t>[-1, 5, "</w:t>
+            </w:r>
+            <w:r>
+              <w:rPr>
+                <w:rFonts w:ascii="Calibri" w:hAnsi="Calibri" w:cs="Calibri"/>
+                <w:color w:val="000000"/>
+              </w:rPr>
+              <w:t>4H</w:t>
+            </w:r>
+            <w:r>
+              <w:rPr>
+                <w:rFonts w:ascii="Calibri" w:hAnsi="Calibri" w:cs="Calibri"/>
+                <w:color w:val="000000"/>
+              </w:rPr>
+              <w:t>"]</w:t>
             </w:r>
           </w:p>
         </w:tc>
@@ -2412,6 +2990,7 @@
           </w:tcPr>
           <w:p>
             <w:pPr>
+              <w:jc w:val="center"/>
               <w:cnfStyle w:val="000000100000" w:firstRow="0" w:lastRow="0" w:firstColumn="0" w:lastColumn="0" w:oddVBand="0" w:evenVBand="0" w:oddHBand="1" w:evenHBand="0" w:firstRowFirstColumn="0" w:firstRowLastColumn="0" w:lastRowFirstColumn="0" w:lastRowLastColumn="0"/>
             </w:pPr>
             <w:r>
@@ -2436,7 +3015,7 @@
               </w:numPr>
             </w:pPr>
             <w:r>
-              <w:t>Tests to see if a shipment fit's with non matching id's, and a weight that does not fit the truck</w:t>
+              <w:t>Tests to see if a shipment fits a weight that does not fit the truck</w:t>
             </w:r>
           </w:p>
         </w:tc>
@@ -2524,7 +3103,19 @@
               <w:cnfStyle w:val="000000000000" w:firstRow="0" w:lastRow="0" w:firstColumn="0" w:lastColumn="0" w:oddVBand="0" w:evenVBand="0" w:oddHBand="0" w:evenHBand="0" w:firstRowFirstColumn="0" w:firstRowLastColumn="0" w:lastRowFirstColumn="0" w:lastRowLastColumn="0"/>
             </w:pPr>
             <w:r>
-              <w:t>[3000,1, 2, "Green"]</w:t>
+              <w:t>[3000,</w:t>
+            </w:r>
+            <w:r>
+              <w:t xml:space="preserve"> </w:t>
+            </w:r>
+            <w:r>
+              <w:t xml:space="preserve">2, </w:t>
+            </w:r>
+            <w:r>
+              <w:t>"8K</w:t>
+            </w:r>
+            <w:r>
+              <w:t>"]</w:t>
             </w:r>
           </w:p>
         </w:tc>
@@ -2563,6 +3154,7 @@
           </w:tcPr>
           <w:p>
             <w:pPr>
+              <w:jc w:val="center"/>
               <w:cnfStyle w:val="000000000000" w:firstRow="0" w:lastRow="0" w:firstColumn="0" w:lastColumn="0" w:oddVBand="0" w:evenVBand="0" w:oddHBand="0" w:evenHBand="0" w:firstRowFirstColumn="0" w:firstRowLastColumn="0" w:lastRowFirstColumn="0" w:lastRowLastColumn="0"/>
             </w:pPr>
             <w:r>
@@ -2648,6 +3240,7 @@
           <w:b/>
           <w:bCs/>
         </w:rPr>
+        <w:lastRenderedPageBreak/>
         <w:t>Description</w:t>
       </w:r>
       <w:r>
@@ -2687,14 +3280,22 @@
         <w:t>Test Function</w:t>
       </w:r>
       <w:r>
-        <w:t>: test_</w:t>
+        <w:t xml:space="preserve">: </w:t>
+      </w:r>
+      <w:proofErr w:type="spellStart"/>
+      <w:r>
+        <w:t>test_</w:t>
       </w:r>
       <w:r>
         <w:t>check</w:t>
       </w:r>
       <w:r>
-        <w:t>Divert</w:t>
-      </w:r>
+        <w:t>_d</w:t>
+      </w:r>
+      <w:r>
+        <w:t>ivert</w:t>
+      </w:r>
+      <w:proofErr w:type="spellEnd"/>
     </w:p>
     <w:p>
       <w:pPr>
@@ -2890,6 +3491,13 @@
                 <w:rFonts w:ascii="Calibri" w:hAnsi="Calibri" w:cs="Calibri"/>
                 <w:color w:val="000000"/>
               </w:rPr>
+              <w:t>0</w:t>
+            </w:r>
+            <w:r>
+              <w:rPr>
+                <w:rFonts w:ascii="Calibri" w:hAnsi="Calibri" w:cs="Calibri"/>
+                <w:color w:val="000000"/>
+              </w:rPr>
               <w:t xml:space="preserve">, </w:t>
             </w:r>
             <w:r>
@@ -2920,6 +3528,50 @@
               </w:rPr>
               <w:t>"]</w:t>
             </w:r>
+            <w:r>
+              <w:rPr>
+                <w:rFonts w:ascii="Calibri" w:hAnsi="Calibri" w:cs="Calibri"/>
+                <w:color w:val="000000"/>
+              </w:rPr>
+              <w:t>,</w:t>
+            </w:r>
+          </w:p>
+          <w:p>
+            <w:pPr>
+              <w:cnfStyle w:val="000000100000" w:firstRow="0" w:lastRow="0" w:firstColumn="0" w:lastColumn="0" w:oddVBand="0" w:evenVBand="0" w:oddHBand="1" w:evenHBand="0" w:firstRowFirstColumn="0" w:firstRowLastColumn="0" w:lastRowFirstColumn="0" w:lastRowLastColumn="0"/>
+              <w:rPr>
+                <w:rFonts w:ascii="Calibri" w:hAnsi="Calibri" w:cs="Calibri"/>
+                <w:color w:val="000000"/>
+              </w:rPr>
+            </w:pPr>
+            <w:r>
+              <w:rPr>
+                <w:rFonts w:ascii="Calibri" w:hAnsi="Calibri" w:cs="Calibri"/>
+                <w:color w:val="000000"/>
+              </w:rPr>
+              <w:t xml:space="preserve">[2000, 40, </w:t>
+            </w:r>
+            <w:r>
+              <w:rPr>
+                <w:rFonts w:ascii="Calibri" w:hAnsi="Calibri" w:cs="Calibri"/>
+                <w:color w:val="000000"/>
+              </w:rPr>
+              <w:t>"</w:t>
+            </w:r>
+            <w:r>
+              <w:rPr>
+                <w:rFonts w:ascii="Calibri" w:hAnsi="Calibri" w:cs="Calibri"/>
+                <w:color w:val="000000"/>
+              </w:rPr>
+              <w:t>Yellow</w:t>
+            </w:r>
+            <w:r>
+              <w:rPr>
+                <w:rFonts w:ascii="Calibri" w:hAnsi="Calibri" w:cs="Calibri"/>
+                <w:color w:val="000000"/>
+              </w:rPr>
+              <w:t>"]</w:t>
+            </w:r>
           </w:p>
           <w:p>
             <w:pPr>
@@ -2976,7 +3628,7 @@
                 <w:rFonts w:ascii="Calibri" w:hAnsi="Calibri" w:cs="Calibri"/>
                 <w:color w:val="000000"/>
               </w:rPr>
-              <w:t>2</w:t>
+              <w:t>5</w:t>
             </w:r>
             <w:r>
               <w:rPr>
@@ -2990,7 +3642,7 @@
                 <w:rFonts w:ascii="Calibri" w:hAnsi="Calibri" w:cs="Calibri"/>
                 <w:color w:val="000000"/>
               </w:rPr>
-              <w:t>Green</w:t>
+              <w:t>2Q</w:t>
             </w:r>
             <w:r>
               <w:rPr>
@@ -3011,13 +3663,7 @@
               <w:cnfStyle w:val="000000100000" w:firstRow="0" w:lastRow="0" w:firstColumn="0" w:lastColumn="0" w:oddVBand="0" w:evenVBand="0" w:oddHBand="1" w:evenHBand="0" w:firstRowFirstColumn="0" w:firstRowLastColumn="0" w:lastRowFirstColumn="0" w:lastRowLastColumn="0"/>
             </w:pPr>
             <w:r>
-              <w:t>0 (</w:t>
-            </w:r>
-            <w:r>
-              <w:t>Ship on GREEN LINE, no diversion</w:t>
-            </w:r>
-            <w:r>
-              <w:t>)</w:t>
+              <w:t xml:space="preserve">0 </w:t>
             </w:r>
           </w:p>
         </w:tc>
@@ -3113,7 +3759,19 @@
               <w:cnfStyle w:val="000000000000" w:firstRow="0" w:lastRow="0" w:firstColumn="0" w:lastColumn="0" w:oddVBand="0" w:evenVBand="0" w:oddHBand="0" w:evenHBand="0" w:firstRowFirstColumn="0" w:firstRowLastColumn="0" w:lastRowFirstColumn="0" w:lastRowLastColumn="0"/>
             </w:pPr>
             <w:r>
-              <w:t>[5000, 250.00, "Yellow"]</w:t>
+              <w:t>[</w:t>
+            </w:r>
+            <w:r>
+              <w:t>1</w:t>
+            </w:r>
+            <w:r>
+              <w:t xml:space="preserve">000, </w:t>
+            </w:r>
+            <w:r>
+              <w:t>8</w:t>
+            </w:r>
+            <w:r>
+              <w:t>0.00, "Yellow"]</w:t>
             </w:r>
           </w:p>
           <w:p>
@@ -3146,7 +3804,19 @@
               <w:cnfStyle w:val="000000000000" w:firstRow="0" w:lastRow="0" w:firstColumn="0" w:lastColumn="0" w:oddVBand="0" w:evenVBand="0" w:oddHBand="0" w:evenHBand="0" w:firstRowFirstColumn="0" w:firstRowLastColumn="0" w:lastRowFirstColumn="0" w:lastRowLastColumn="0"/>
             </w:pPr>
             <w:r>
-              <w:t>[1500, 2, "12E"]</w:t>
+              <w:t>[1</w:t>
+            </w:r>
+            <w:r>
+              <w:t>0</w:t>
+            </w:r>
+            <w:r>
+              <w:t>00, 2, "</w:t>
+            </w:r>
+            <w:r>
+              <w:t>8C</w:t>
+            </w:r>
+            <w:r>
+              <w:t>"]</w:t>
             </w:r>
           </w:p>
         </w:tc>
@@ -3160,13 +3830,7 @@
               <w:cnfStyle w:val="000000000000" w:firstRow="0" w:lastRow="0" w:firstColumn="0" w:lastColumn="0" w:oddVBand="0" w:evenVBand="0" w:oddHBand="0" w:evenHBand="0" w:firstRowFirstColumn="0" w:firstRowLastColumn="0" w:lastRowFirstColumn="0" w:lastRowLastColumn="0"/>
             </w:pPr>
             <w:r>
-              <w:t>0 (</w:t>
-            </w:r>
-            <w:r>
-              <w:t>Ship on YELLOW LINE, divert: D10, E10, E11, E12</w:t>
-            </w:r>
-            <w:r>
-              <w:t>)</w:t>
+              <w:t>0</w:t>
             </w:r>
           </w:p>
         </w:tc>
@@ -3277,10 +3941,22 @@
               <w:t>[</w:t>
             </w:r>
             <w:r>
-              <w:t>5</w:t>
-            </w:r>
-            <w:r>
-              <w:t>000, 200.00, "Blue"]</w:t>
+              <w:t>1</w:t>
+            </w:r>
+            <w:r>
+              <w:t xml:space="preserve">000, </w:t>
+            </w:r>
+            <w:r>
+              <w:t>80</w:t>
+            </w:r>
+            <w:r>
+              <w:t>.00, "</w:t>
+            </w:r>
+            <w:r>
+              <w:t>Yellow</w:t>
+            </w:r>
+            <w:r>
+              <w:t>"]</w:t>
             </w:r>
           </w:p>
           <w:p>
@@ -3316,16 +3992,22 @@
               <w:t>[</w:t>
             </w:r>
             <w:r>
-              <w:t>6</w:t>
-            </w:r>
-            <w:r>
-              <w:t xml:space="preserve">500, </w:t>
-            </w:r>
-            <w:r>
-              <w:t>5</w:t>
-            </w:r>
-            <w:r>
-              <w:t>, "Blue"]</w:t>
+              <w:t>30</w:t>
+            </w:r>
+            <w:r>
+              <w:t xml:space="preserve">00, </w:t>
+            </w:r>
+            <w:r>
+              <w:t>2</w:t>
+            </w:r>
+            <w:r>
+              <w:t>, "</w:t>
+            </w:r>
+            <w:r>
+              <w:t>8C</w:t>
+            </w:r>
+            <w:r>
+              <w:t>"]</w:t>
             </w:r>
           </w:p>
         </w:tc>
@@ -3339,25 +4021,7 @@
               <w:cnfStyle w:val="000000100000" w:firstRow="0" w:lastRow="0" w:firstColumn="0" w:lastColumn="0" w:oddVBand="0" w:evenVBand="0" w:oddHBand="1" w:evenHBand="0" w:firstRowFirstColumn="0" w:firstRowLastColumn="0" w:lastRowFirstColumn="0" w:lastRowLastColumn="0"/>
             </w:pPr>
             <w:r>
-              <w:t>-1 (</w:t>
-            </w:r>
-            <w:r>
-              <w:t>Invalid weight (must be 1-</w:t>
-            </w:r>
-            <w:r>
-              <w:t>5</w:t>
-            </w:r>
-            <w:r>
-              <w:t>000</w:t>
-            </w:r>
-            <w:r>
-              <w:t xml:space="preserve"> Kg.</w:t>
-            </w:r>
-            <w:r>
-              <w:t>)</w:t>
-            </w:r>
-            <w:r>
-              <w:t>)</w:t>
+              <w:t>-1</w:t>
             </w:r>
           </w:p>
         </w:tc>
@@ -3468,14 +4132,35 @@
                 <w:rFonts w:ascii="Calibri" w:hAnsi="Calibri" w:cs="Calibri"/>
                 <w:color w:val="000000"/>
               </w:rPr>
-              <w:t>5000</w:t>
-            </w:r>
-            <w:r>
-              <w:rPr>
-                <w:rFonts w:ascii="Calibri" w:hAnsi="Calibri" w:cs="Calibri"/>
-                <w:color w:val="000000"/>
-              </w:rPr>
-              <w:t>, 250.00, "Blue"]</w:t>
+              <w:t>1</w:t>
+            </w:r>
+            <w:r>
+              <w:rPr>
+                <w:rFonts w:ascii="Calibri" w:hAnsi="Calibri" w:cs="Calibri"/>
+                <w:color w:val="000000"/>
+              </w:rPr>
+              <w:t>000</w:t>
+            </w:r>
+            <w:r>
+              <w:rPr>
+                <w:rFonts w:ascii="Calibri" w:hAnsi="Calibri" w:cs="Calibri"/>
+                <w:color w:val="000000"/>
+              </w:rPr>
+              <w:t xml:space="preserve">, </w:t>
+            </w:r>
+            <w:r>
+              <w:rPr>
+                <w:rFonts w:ascii="Calibri" w:hAnsi="Calibri" w:cs="Calibri"/>
+                <w:color w:val="000000"/>
+              </w:rPr>
+              <w:t>80</w:t>
+            </w:r>
+            <w:r>
+              <w:rPr>
+                <w:rFonts w:ascii="Calibri" w:hAnsi="Calibri" w:cs="Calibri"/>
+                <w:color w:val="000000"/>
+              </w:rPr>
+              <w:t>.00, "Blue"]</w:t>
             </w:r>
           </w:p>
           <w:p>
@@ -3534,13 +4219,10 @@
               <w:cnfStyle w:val="000000000000" w:firstRow="0" w:lastRow="0" w:firstColumn="0" w:lastColumn="0" w:oddVBand="0" w:evenVBand="0" w:oddHBand="0" w:evenHBand="0" w:firstRowFirstColumn="0" w:firstRowLastColumn="0" w:lastRowFirstColumn="0" w:lastRowLastColumn="0"/>
             </w:pPr>
             <w:r>
-              <w:t>-1 (</w:t>
-            </w:r>
-            <w:r>
-              <w:t>Invalid destination</w:t>
-            </w:r>
-            <w:r>
-              <w:t>)</w:t>
+              <w:t>-</w:t>
+            </w:r>
+            <w:r>
+              <w:t>1</w:t>
             </w:r>
           </w:p>
         </w:tc>
@@ -3625,9 +4307,11 @@
       <w:r>
         <w:t xml:space="preserve">: Test </w:t>
       </w:r>
+      <w:proofErr w:type="spellStart"/>
       <w:r>
         <w:t>eqPt</w:t>
       </w:r>
+      <w:proofErr w:type="spellEnd"/>
       <w:r>
         <w:t xml:space="preserve"> (by Kaitlyn)</w:t>
       </w:r>
@@ -3638,6 +4322,7 @@
           <w:b/>
           <w:bCs/>
         </w:rPr>
+        <w:lastRenderedPageBreak/>
         <w:t>Test Type</w:t>
       </w:r>
       <w:r>
@@ -3658,9 +4343,11 @@
       <w:r>
         <w:t xml:space="preserve"> </w:t>
       </w:r>
+      <w:proofErr w:type="spellStart"/>
       <w:r>
         <w:t>eqPt</w:t>
       </w:r>
+      <w:proofErr w:type="spellEnd"/>
       <w:r>
         <w:t xml:space="preserve"> function to ensure that t</w:t>
       </w:r>
@@ -3689,11 +4376,16 @@
         <w:t>Test Function</w:t>
       </w:r>
       <w:r>
-        <w:t>: test_</w:t>
+        <w:t xml:space="preserve">: </w:t>
+      </w:r>
+      <w:proofErr w:type="spellStart"/>
+      <w:r>
+        <w:t>test_</w:t>
       </w:r>
       <w:r>
         <w:t>eqPt</w:t>
       </w:r>
+      <w:proofErr w:type="spellEnd"/>
     </w:p>
     <w:p>
       <w:pPr>
@@ -4507,6 +5199,7 @@
           <w:b/>
           <w:bCs/>
         </w:rPr>
+        <w:lastRenderedPageBreak/>
         <w:t>Test Name or ID</w:t>
       </w:r>
       <w:r>
@@ -4579,11 +5272,16 @@
         <w:t>Test Function</w:t>
       </w:r>
       <w:r>
-        <w:t>: test_</w:t>
+        <w:t xml:space="preserve">: </w:t>
+      </w:r>
+      <w:proofErr w:type="spellStart"/>
+      <w:r>
+        <w:t>test_</w:t>
       </w:r>
       <w:r>
         <w:t>distance</w:t>
       </w:r>
+      <w:proofErr w:type="spellEnd"/>
     </w:p>
     <w:p>
       <w:pPr>
@@ -4902,7 +5600,19 @@
               <w:rPr>
                 <w:lang w:val="fr-FR"/>
               </w:rPr>
-              <w:t>p2: (1, 6)</w:t>
+              <w:t xml:space="preserve">p2: (1, </w:t>
+            </w:r>
+            <w:r>
+              <w:rPr>
+                <w:lang w:val="fr-FR"/>
+              </w:rPr>
+              <w:t>12</w:t>
+            </w:r>
+            <w:r>
+              <w:rPr>
+                <w:lang w:val="fr-FR"/>
+              </w:rPr>
+              <w:t>)</w:t>
             </w:r>
           </w:p>
         </w:tc>

</xml_diff>